<commit_message>
adding 2 pages, by tomorrow should be this document finished
</commit_message>
<xml_diff>
--- a/src/WLANAccessPointDevice.docx
+++ b/src/WLANAccessPointDevice.docx
@@ -1,6 +1,6 @@
 
 <file path=word/document.xml><?xml version="1.0" encoding="utf-8"?>
-<w:document xmlns:wpc="http://schemas.microsoft.com/office/word/2010/wordprocessingCanvas" xmlns:mc="http://schemas.openxmlformats.org/markup-compatibility/2006" xmlns:o="urn:schemas-microsoft-com:office:office" xmlns:r="http://schemas.openxmlformats.org/officeDocument/2006/relationships" xmlns:m="http://schemas.openxmlformats.org/officeDocument/2006/math" xmlns:v="urn:schemas-microsoft-com:vml" xmlns:wp14="http://schemas.microsoft.com/office/word/2010/wordprocessingDrawing" xmlns:wp="http://schemas.openxmlformats.org/drawingml/2006/wordprocessingDrawing" xmlns:w10="urn:schemas-microsoft-com:office:word" xmlns:w="http://schemas.openxmlformats.org/wordprocessingml/2006/main" xmlns:w14="http://schemas.microsoft.com/office/word/2010/wordml" xmlns:wpg="http://schemas.microsoft.com/office/word/2010/wordprocessingGroup" xmlns:wpi="http://schemas.microsoft.com/office/word/2010/wordprocessingInk" xmlns:wne="http://schemas.microsoft.com/office/word/2006/wordml" xmlns:wps="http://schemas.microsoft.com/office/word/2010/wordprocessingShape" mc:Ignorable="w14 wp14">
+<w:document xmlns:wpc="http://schemas.microsoft.com/office/word/2010/wordprocessingCanvas" xmlns:mc="http://schemas.openxmlformats.org/markup-compatibility/2006" xmlns:o="urn:schemas-microsoft-com:office:office" xmlns:r="http://schemas.openxmlformats.org/officeDocument/2006/relationships" xmlns:m="http://schemas.openxmlformats.org/officeDocument/2006/math" xmlns:v="urn:schemas-microsoft-com:vml" xmlns:wp14="http://schemas.microsoft.com/office/word/2010/wordprocessingDrawing" xmlns:wp="http://schemas.openxmlformats.org/drawingml/2006/wordprocessingDrawing" xmlns:w10="urn:schemas-microsoft-com:office:word" xmlns:w="http://schemas.openxmlformats.org/wordprocessingml/2006/main" xmlns:w14="http://schemas.microsoft.com/office/word/2010/wordml" xmlns:w15="http://schemas.microsoft.com/office/word/2012/wordml" xmlns:wpg="http://schemas.microsoft.com/office/word/2010/wordprocessingGroup" xmlns:wpi="http://schemas.microsoft.com/office/word/2010/wordprocessingInk" xmlns:wne="http://schemas.microsoft.com/office/word/2006/wordml" xmlns:wps="http://schemas.microsoft.com/office/word/2010/wordprocessingShape" mc:Ignorable="w14 w15 wp14">
   <w:body>
     <w:p>
       <w:pPr>
@@ -10,8 +10,6 @@
           <w:szCs w:val="40"/>
         </w:rPr>
       </w:pPr>
-      <w:bookmarkStart w:id="0" w:name="_GoBack"/>
-      <w:bookmarkEnd w:id="0"/>
       <w:r>
         <w:rPr>
           <w:b/>
@@ -113,7 +111,7 @@
       <w:r>
         <w:rPr>
           <w:noProof/>
-          <w:lang w:eastAsia="ko-KR"/>
+          <w:lang w:eastAsia="sk-SK"/>
         </w:rPr>
         <w:drawing>
           <wp:inline distT="0" distB="0" distL="0" distR="0" wp14:anchorId="6302731A" wp14:editId="70068622">
@@ -133,7 +131,7 @@
                     </pic:cNvPicPr>
                   </pic:nvPicPr>
                   <pic:blipFill>
-                    <a:blip r:embed="rId6">
+                    <a:blip r:embed="rId5">
                       <a:extLst>
                         <a:ext uri="{28A0092B-C50C-407E-A947-70E740481C1C}">
                           <a14:useLocalDpi xmlns:a14="http://schemas.microsoft.com/office/drawing/2010/main" val="0"/>
@@ -197,7 +195,7 @@
       <w:r>
         <w:rPr>
           <w:noProof/>
-          <w:lang w:eastAsia="ko-KR"/>
+          <w:lang w:eastAsia="sk-SK"/>
         </w:rPr>
         <w:drawing>
           <wp:inline distT="0" distB="0" distL="0" distR="0" wp14:anchorId="4554C774" wp14:editId="607485C7">
@@ -217,7 +215,7 @@
                     </pic:cNvPicPr>
                   </pic:nvPicPr>
                   <pic:blipFill>
-                    <a:blip r:embed="rId7">
+                    <a:blip r:embed="rId6">
                       <a:extLst>
                         <a:ext uri="{28A0092B-C50C-407E-A947-70E740481C1C}">
                           <a14:useLocalDpi xmlns:a14="http://schemas.microsoft.com/office/drawing/2010/main" val="0"/>
@@ -309,7 +307,7 @@
     </w:p>
     <w:p>
       <w:pPr>
-        <w:pStyle w:val="ListParagraph"/>
+        <w:pStyle w:val="Odsekzoznamu"/>
         <w:numPr>
           <w:ilvl w:val="0"/>
           <w:numId w:val="1"/>
@@ -324,7 +322,7 @@
     </w:p>
     <w:p>
       <w:pPr>
-        <w:pStyle w:val="ListParagraph"/>
+        <w:pStyle w:val="Odsekzoznamu"/>
         <w:numPr>
           <w:ilvl w:val="0"/>
           <w:numId w:val="1"/>
@@ -380,7 +378,7 @@
     </w:p>
     <w:p>
       <w:pPr>
-        <w:pStyle w:val="ListParagraph"/>
+        <w:pStyle w:val="Odsekzoznamu"/>
         <w:numPr>
           <w:ilvl w:val="0"/>
           <w:numId w:val="2"/>
@@ -392,7 +390,7 @@
     </w:p>
     <w:p>
       <w:pPr>
-        <w:pStyle w:val="ListParagraph"/>
+        <w:pStyle w:val="Odsekzoznamu"/>
         <w:numPr>
           <w:ilvl w:val="0"/>
           <w:numId w:val="2"/>
@@ -486,7 +484,7 @@
       <w:r>
         <w:rPr>
           <w:noProof/>
-          <w:lang w:eastAsia="ko-KR"/>
+          <w:lang w:eastAsia="sk-SK"/>
         </w:rPr>
         <w:drawing>
           <wp:inline distT="0" distB="0" distL="0" distR="0" wp14:anchorId="713D1EEC" wp14:editId="50D838B2">
@@ -506,7 +504,7 @@
                     </pic:cNvPicPr>
                   </pic:nvPicPr>
                   <pic:blipFill>
-                    <a:blip r:embed="rId8">
+                    <a:blip r:embed="rId7">
                       <a:extLst>
                         <a:ext uri="{28A0092B-C50C-407E-A947-70E740481C1C}">
                           <a14:useLocalDpi xmlns:a14="http://schemas.microsoft.com/office/drawing/2010/main" val="0"/>
@@ -616,7 +614,10 @@
     </w:p>
     <w:p>
       <w:r>
-        <w:t>Velmi sa odporúča AP, aby mal DCP mechanizmy na autentizáciu prístupu pre procesy UPnP™, a taktiež poskytoval diskrétnosť dát. Taktiež sa odporúča mať mechanizmus, ktorý vynechá neautentizované a neoverené prístupy k parametrom, ktoré môžu byť prístupné len bezpečným e UPnP™ procesom. Bez takejto kontroly prístupu každé klientske zariadenie v sieti LAN môže zmeniť nastavenia AP, čím ovplyvni celú sieť. Situácia je špeciálne závažná v prostredí malých podnikov. Obmedzenie povolenia zápisu v AP parametroch zníži bremeno podpory na dodávateľa vybavenia siete a poskytovateľa služieb.</w:t>
+        <w:t>Veľmi</w:t>
+      </w:r>
+      <w:r>
+        <w:t xml:space="preserve"> sa odporúča AP, aby mal DCP mechanizmy na autentizáciu prístupu pre procesy UPnP™, a taktiež poskytoval diskrétnosť dát. Taktiež sa odporúča mať mechanizmus, ktorý vynechá neautentizované a neoverené prístupy k parametrom, ktoré môžu byť prístupné len bezpečným e UPnP™ procesom. Bez takejto kontroly prístupu každé klientske zariadenie v sieti LAN môže zmeniť nastavenia AP, čím ovplyvni celú sieť. Situácia je špeciálne závažná v prostredí malých podnikov. Obmedzenie povolenia zápisu v AP parametroch zníži bremeno podpory na dodávateľa vybavenia siete a poskytovateľa služieb.</w:t>
       </w:r>
       <w:r>
         <w:br/>
@@ -682,12 +683,34 @@
           <w:szCs w:val="36"/>
         </w:rPr>
         <w:tab/>
-        <w:t>Podpora doporúčení pre každého klienta</w:t>
-      </w:r>
-    </w:p>
-    <w:p>
-      <w:r>
-        <w:t>AP môže mať prostriedky aby podporoval autentizáciu jednotlivých WLAN klientov s unikátnymi doporučeniami. Môže to podporovať bez autentizačného serveru pomocou viacerých PSK WPA kľúčov. Alebo, AP môže toto podporovať cez ukazateľ na autentizačný server ako je RADIUS server, ktorý je dostupný AP zariadeniu cez premenné, ktoré sú poskytované v </w:t>
+        <w:t xml:space="preserve">Podpora </w:t>
+      </w:r>
+      <w:r>
+        <w:rPr>
+          <w:b/>
+          <w:sz w:val="36"/>
+          <w:szCs w:val="36"/>
+        </w:rPr>
+        <w:t>poverení</w:t>
+      </w:r>
+      <w:r>
+        <w:rPr>
+          <w:b/>
+          <w:sz w:val="36"/>
+          <w:szCs w:val="36"/>
+        </w:rPr>
+        <w:t xml:space="preserve"> pre každého klienta</w:t>
+      </w:r>
+    </w:p>
+    <w:p>
+      <w:r>
+        <w:t xml:space="preserve">AP môže mať prostriedky aby podporoval autentizáciu jednotlivých WLAN klientov s unikátnymi </w:t>
+      </w:r>
+      <w:r>
+        <w:t>povereniami</w:t>
+      </w:r>
+      <w:r>
+        <w:t>. Môže to podporovať bez autentizačného serveru pomocou viacerých PSK WPA kľúčov. Alebo, AP môže toto podporovať cez ukazateľ na autentizačný server ako je RADIUS server, ktorý je dostupný AP zariadeniu cez premenné, ktoré sú poskytované v </w:t>
       </w:r>
       <w:r>
         <w:rPr>
@@ -882,7 +905,7 @@
     </w:p>
     <w:tbl>
       <w:tblPr>
-        <w:tblStyle w:val="TableGrid"/>
+        <w:tblStyle w:val="Mriekatabuky"/>
         <w:tblW w:w="0" w:type="auto"/>
         <w:tblLook w:val="04A0" w:firstRow="1" w:lastRow="0" w:firstColumn="1" w:lastColumn="0" w:noHBand="0" w:noVBand="1"/>
       </w:tblPr>
@@ -1064,38 +1087,44 @@
         <w:rPr>
           <w:i/>
         </w:rPr>
+        <w:t>WLANAccessPointDevice</w:t>
+      </w:r>
+      <w:r>
+        <w:t xml:space="preserve">. V tomto prípade produkty, ktoré vystavujú zariadenia typu </w:t>
+      </w:r>
+      <w:r>
+        <w:rPr>
+          <w:i/>
+        </w:rPr>
+        <w:t>urn:schemas-</w:t>
+      </w:r>
+      <w:r>
+        <w:rPr>
+          <w:i/>
+        </w:rPr>
         <w:lastRenderedPageBreak/>
+        <w:t>upnp-org:device: WLANAccessPointDevice:1</w:t>
+      </w:r>
+      <w:r>
+        <w:t xml:space="preserve"> musia implementovať minimálny počet verzií služieb, ktoré sú špecifikované tabuľkou nižšie.</w:t>
+      </w:r>
+    </w:p>
+    <w:p>
+      <w:r>
+        <w:t xml:space="preserve">Tabuľka 1: Systémové požiadavky na samostatné zariadenie </w:t>
+      </w:r>
+      <w:r>
+        <w:rPr>
+          <w:i/>
+        </w:rPr>
         <w:t>WLANAccessPointDevice</w:t>
       </w:r>
-      <w:r>
-        <w:t xml:space="preserve">. V tomto prípade produkty, ktoré vystavujú zariadenia typu </w:t>
-      </w:r>
-      <w:r>
-        <w:rPr>
-          <w:i/>
-        </w:rPr>
-        <w:t>urn:schemas-upnp-org:device: WLANAccessPointDevice:1</w:t>
-      </w:r>
-      <w:r>
-        <w:t xml:space="preserve"> musia implementovať minimálny počet verzií služieb, ktoré sú špecifikované tabuľkou nižšie.</w:t>
-      </w:r>
-    </w:p>
-    <w:p>
-      <w:r>
-        <w:t xml:space="preserve">Tabuľka 1: Systémové požiadavky na samostatné zariadenie </w:t>
-      </w:r>
-      <w:r>
-        <w:rPr>
-          <w:i/>
-        </w:rPr>
-        <w:t>WLANAccessPointDevice</w:t>
-      </w:r>
     </w:p>
     <w:p>
       <w:r>
         <w:rPr>
           <w:noProof/>
-          <w:lang w:eastAsia="ko-KR"/>
+          <w:lang w:eastAsia="sk-SK"/>
         </w:rPr>
         <w:drawing>
           <wp:inline distT="0" distB="0" distL="0" distR="0" wp14:anchorId="1203F356" wp14:editId="3C9AE895">
@@ -1115,7 +1144,7 @@
                     </pic:cNvPicPr>
                   </pic:nvPicPr>
                   <pic:blipFill>
-                    <a:blip r:embed="rId9">
+                    <a:blip r:embed="rId8">
                       <a:extLst>
                         <a:ext uri="{28A0092B-C50C-407E-A947-70E740481C1C}">
                           <a14:useLocalDpi xmlns:a14="http://schemas.microsoft.com/office/drawing/2010/main" val="0"/>
@@ -1204,7 +1233,7 @@
       <w:r>
         <w:rPr>
           <w:noProof/>
-          <w:lang w:eastAsia="ko-KR"/>
+          <w:lang w:eastAsia="sk-SK"/>
         </w:rPr>
         <w:drawing>
           <wp:inline distT="0" distB="0" distL="0" distR="0" wp14:anchorId="1DD97AC4" wp14:editId="3B47747D">
@@ -1224,7 +1253,7 @@
                     </pic:cNvPicPr>
                   </pic:nvPicPr>
                   <pic:blipFill>
-                    <a:blip r:embed="rId10">
+                    <a:blip r:embed="rId9">
                       <a:extLst>
                         <a:ext uri="{28A0092B-C50C-407E-A947-70E740481C1C}">
                           <a14:useLocalDpi xmlns:a14="http://schemas.microsoft.com/office/drawing/2010/main" val="0"/>
@@ -1446,7 +1475,19 @@
         <w:rPr>
           <w:b/>
         </w:rPr>
-        <w:t xml:space="preserve">Tabuľka 2: Systémové požiadavky pre zabudované zariadnie </w:t>
+        <w:t xml:space="preserve">Tabuľka 2: Systémové požiadavky pre zabudované </w:t>
+      </w:r>
+      <w:r>
+        <w:rPr>
+          <w:b/>
+        </w:rPr>
+        <w:t>zariadenie</w:t>
+      </w:r>
+      <w:r>
+        <w:rPr>
+          <w:b/>
+        </w:rPr>
+        <w:t xml:space="preserve"> </w:t>
       </w:r>
       <w:r>
         <w:rPr>
@@ -1460,7 +1501,7 @@
       <w:r>
         <w:rPr>
           <w:noProof/>
-          <w:lang w:eastAsia="ko-KR"/>
+          <w:lang w:eastAsia="sk-SK"/>
         </w:rPr>
         <w:drawing>
           <wp:inline distT="0" distB="0" distL="0" distR="0" wp14:anchorId="3F4CBD98" wp14:editId="7E12566B">
@@ -1480,7 +1521,7 @@
                     </pic:cNvPicPr>
                   </pic:nvPicPr>
                   <pic:blipFill>
-                    <a:blip r:embed="rId11">
+                    <a:blip r:embed="rId10">
                       <a:extLst>
                         <a:ext uri="{28A0092B-C50C-407E-A947-70E740481C1C}">
                           <a14:useLocalDpi xmlns:a14="http://schemas.microsoft.com/office/drawing/2010/main" val="0"/>
@@ -1633,7 +1674,7 @@
       <w:r>
         <w:rPr>
           <w:noProof/>
-          <w:lang w:eastAsia="ko-KR"/>
+          <w:lang w:eastAsia="sk-SK"/>
         </w:rPr>
         <w:drawing>
           <wp:inline distT="0" distB="0" distL="0" distR="0" wp14:anchorId="208A3DC9" wp14:editId="727105AF">
@@ -1653,7 +1694,7 @@
                     </pic:cNvPicPr>
                   </pic:nvPicPr>
                   <pic:blipFill>
-                    <a:blip r:embed="rId12">
+                    <a:blip r:embed="rId11">
                       <a:extLst>
                         <a:ext uri="{28A0092B-C50C-407E-A947-70E740481C1C}">
                           <a14:useLocalDpi xmlns:a14="http://schemas.microsoft.com/office/drawing/2010/main" val="0"/>
@@ -1720,8 +1761,653 @@
       </w:r>
     </w:p>
     <w:p/>
+    <w:p>
+      <w:pPr>
+        <w:rPr>
+          <w:b/>
+        </w:rPr>
+      </w:pPr>
+      <w:r>
+        <w:rPr>
+          <w:b/>
+        </w:rPr>
+        <w:t>2.2.2.</w:t>
+      </w:r>
+      <w:r>
+        <w:rPr>
+          <w:b/>
+        </w:rPr>
+        <w:tab/>
+        <w:t>Vzťahy medzi službami</w:t>
+      </w:r>
+    </w:p>
+    <w:p>
+      <w:r>
+        <w:t xml:space="preserve">Závislosti medzi službami sú už hore uvedené pod možnými modelmi implementujúcimi služby </w:t>
+      </w:r>
+      <w:r>
+        <w:rPr>
+          <w:i/>
+        </w:rPr>
+        <w:t>WLANAccessPointDevice</w:t>
+      </w:r>
+      <w:r>
+        <w:t>.</w:t>
+      </w:r>
+    </w:p>
+    <w:p>
+      <w:pPr>
+        <w:rPr>
+          <w:b/>
+        </w:rPr>
+      </w:pPr>
+      <w:r>
+        <w:rPr>
+          <w:b/>
+        </w:rPr>
+        <w:br/>
+        <w:t xml:space="preserve">2.3 </w:t>
+      </w:r>
+      <w:r>
+        <w:rPr>
+          <w:b/>
+        </w:rPr>
+        <w:tab/>
+        <w:t>Teória fungovania</w:t>
+      </w:r>
+    </w:p>
+    <w:p>
+      <w:r>
+        <w:t>P</w:t>
+      </w:r>
+      <w:r>
+        <w:t>opisuje základný model užitia služieb definovaných v AP zariadení. Táto sekcia začína</w:t>
+      </w:r>
+      <w:r>
+        <w:t xml:space="preserve"> zoznamom požiadaviek a voliteľných funkcií WLAN uzlov. Nasleduje sekcia popisujúca rôzne scenáre použitia týchto funkcií. Pre každú z týchto, sú výhody umožnené vďaka </w:t>
+      </w:r>
+      <w:r>
+        <w:t xml:space="preserve">UPnP™ </w:t>
+      </w:r>
+      <w:r>
+        <w:t xml:space="preserve"> službám špeciálne zdôraznené.  </w:t>
+      </w:r>
+    </w:p>
+    <w:p>
+      <w:r>
+        <w:lastRenderedPageBreak/>
+        <w:t xml:space="preserve">Odporúča sa pre AP DCP používať služby </w:t>
+      </w:r>
+      <w:r>
+        <w:rPr>
+          <w:i/>
+        </w:rPr>
+        <w:t>DeviceSecurity</w:t>
+      </w:r>
+      <w:r>
+        <w:t xml:space="preserve">, aby sa dosiahli špecifické </w:t>
+      </w:r>
+      <w:r>
+        <w:t>UPnP™ AP</w:t>
+      </w:r>
+      <w:r>
+        <w:t xml:space="preserve"> úkony. Táto sekcia predpokladá celkové porozumenie </w:t>
+      </w:r>
+      <w:r>
+        <w:t>UPnP™ Security</w:t>
+      </w:r>
+      <w:r>
+        <w:t xml:space="preserve"> kon</w:t>
+      </w:r>
+      <w:r>
+        <w:t xml:space="preserve">ceptom. </w:t>
+      </w:r>
+    </w:p>
+    <w:p>
+      <w:pPr>
+        <w:rPr>
+          <w:b/>
+        </w:rPr>
+      </w:pPr>
+      <w:r>
+        <w:br/>
+      </w:r>
+      <w:r>
+        <w:rPr>
+          <w:b/>
+        </w:rPr>
+        <w:t xml:space="preserve">2.3.1 </w:t>
+      </w:r>
+      <w:r>
+        <w:rPr>
+          <w:b/>
+        </w:rPr>
+        <w:tab/>
+        <w:t>Požiadavky na WLAN uzly</w:t>
+      </w:r>
+    </w:p>
+    <w:p>
+      <w:r>
+        <w:t>Čo sa týka požiadaviek, uzly WLAN spadajú do dvoch kategórií – AP a bezdrôtový používateľ (stanica) AP zariadenia.</w:t>
+      </w:r>
+      <w:r>
+        <w:br/>
+      </w:r>
+    </w:p>
+    <w:p>
+      <w:pPr>
+        <w:rPr>
+          <w:b/>
+        </w:rPr>
+      </w:pPr>
+      <w:r>
+        <w:rPr>
+          <w:b/>
+        </w:rPr>
+        <w:t>2.3.1.1.</w:t>
+      </w:r>
+      <w:r>
+        <w:rPr>
+          <w:b/>
+        </w:rPr>
+        <w:tab/>
+        <w:t>AP Požiadavky</w:t>
+      </w:r>
+    </w:p>
+    <w:p>
+      <w:r>
+        <w:t>Požiadavky pre 802.11 AP sú uvedené nižšie aj s ni</w:t>
+      </w:r>
+      <w:r>
+        <w:t>ektorými voliteľnými funkciami.</w:t>
+      </w:r>
+    </w:p>
+    <w:p>
+      <w:pPr>
+        <w:pStyle w:val="Odsekzoznamu"/>
+        <w:numPr>
+          <w:ilvl w:val="0"/>
+          <w:numId w:val="3"/>
+        </w:numPr>
+      </w:pPr>
+      <w:r>
+        <w:t>AP musí byť adresovateľný cez IP (Internet Protocol) použitím buď drôtového alebo bezdrôtového rozhrania. AP funkcionalita sa môže nachádzať na rovnakom mieste ako funkcionalita r</w:t>
+      </w:r>
+      <w:r>
+        <w:t>outer</w:t>
+      </w:r>
+      <w:r>
+        <w:t>a</w:t>
+      </w:r>
+      <w:r>
+        <w:t>/UPnP™ Internet Gateway Device (IGD)</w:t>
+      </w:r>
+      <w:r>
+        <w:t xml:space="preserve"> zariadenia a/alebo modemu pre Internetový prístup</w:t>
+      </w:r>
+      <w:r>
+        <w:t>.</w:t>
+      </w:r>
+    </w:p>
+    <w:p>
+      <w:pPr>
+        <w:pStyle w:val="Odsekzoznamu"/>
+        <w:numPr>
+          <w:ilvl w:val="0"/>
+          <w:numId w:val="3"/>
+        </w:numPr>
+      </w:pPr>
+      <w:r>
+        <w:t xml:space="preserve">AP musí poskytovať užívateľovi možnosť fyzicky resetovať </w:t>
+      </w:r>
+      <w:r>
+        <w:t>zariadenie do pôvodného (výrobného) stavu.</w:t>
+      </w:r>
+    </w:p>
+    <w:p>
+      <w:pPr>
+        <w:pStyle w:val="Odsekzoznamu"/>
+        <w:numPr>
+          <w:ilvl w:val="0"/>
+          <w:numId w:val="3"/>
+        </w:numPr>
+      </w:pPr>
+      <w:r>
+        <w:t xml:space="preserve">AP musí podporovať </w:t>
+      </w:r>
+      <w:r>
+        <w:t>Wireless Protected Access (WPA)</w:t>
+      </w:r>
+      <w:r>
+        <w:t xml:space="preserve"> v režime PSK (pre-shared key). Musí podporovať aspoň 10 PSK kľúčov.</w:t>
+      </w:r>
+    </w:p>
+    <w:p>
+      <w:pPr>
+        <w:pStyle w:val="Odsekzoznamu"/>
+        <w:numPr>
+          <w:ilvl w:val="0"/>
+          <w:numId w:val="3"/>
+        </w:numPr>
+      </w:pPr>
+      <w:r>
+        <w:t xml:space="preserve">AP môže implementovať </w:t>
+      </w:r>
+      <w:r>
+        <w:rPr>
+          <w:i/>
+        </w:rPr>
+        <w:t>DeviceSecurity</w:t>
+      </w:r>
+      <w:r>
+        <w:t xml:space="preserve"> službu, definovanú v </w:t>
+      </w:r>
+      <w:r>
+        <w:rPr>
+          <w:i/>
+        </w:rPr>
+        <w:t>SecureDevice</w:t>
+      </w:r>
+      <w:r>
+        <w:t xml:space="preserve"> Device Control Protocol-e v1.0. Toto zahŕňa použitie </w:t>
+      </w:r>
+      <w:r>
+        <w:t xml:space="preserve">páru verejný-súkromný kľuč a kryptografickej knižnice pre autentizáciu a šifrovanie. </w:t>
+      </w:r>
+    </w:p>
+    <w:p>
+      <w:pPr>
+        <w:pStyle w:val="Odsekzoznamu"/>
+        <w:numPr>
+          <w:ilvl w:val="0"/>
+          <w:numId w:val="3"/>
+        </w:numPr>
+      </w:pPr>
+      <w:r>
+        <w:t xml:space="preserve">AP môže podporovať 802.1x cez RADIUS klienta </w:t>
+      </w:r>
+      <w:r>
+        <w:t xml:space="preserve">RFC2865, IETF) </w:t>
+      </w:r>
+      <w:r>
+        <w:t xml:space="preserve">použitím služby </w:t>
+      </w:r>
+      <w:r>
+        <w:rPr>
+          <w:i/>
+        </w:rPr>
+        <w:t>RadiusClient</w:t>
+      </w:r>
+      <w:r>
+        <w:t xml:space="preserve"> UPnP™</w:t>
+      </w:r>
+      <w:r>
+        <w:t>.</w:t>
+      </w:r>
+    </w:p>
+    <w:p>
+      <w:pPr>
+        <w:pStyle w:val="Odsekzoznamu"/>
+        <w:numPr>
+          <w:ilvl w:val="0"/>
+          <w:numId w:val="3"/>
+        </w:numPr>
+      </w:pPr>
+      <w:r>
+        <w:t xml:space="preserve">AP môže podporovať 802.1x cez </w:t>
+      </w:r>
+      <w:r>
+        <w:rPr>
+          <w:i/>
+        </w:rPr>
+        <w:t>LinkAuthentication</w:t>
+      </w:r>
+      <w:r>
+        <w:t xml:space="preserve"> službu.</w:t>
+      </w:r>
+    </w:p>
+    <w:p>
+      <w:r>
+        <w:t>Nepožaduje sa, aby AP mal v základnom nastavení spustenú bezpečnosť odkazu.</w:t>
+      </w:r>
+    </w:p>
     <w:p/>
+    <w:p>
+      <w:pPr>
+        <w:rPr>
+          <w:b/>
+        </w:rPr>
+      </w:pPr>
+      <w:r>
+        <w:rPr>
+          <w:b/>
+        </w:rPr>
+        <w:t>2.3.1.2.</w:t>
+      </w:r>
+      <w:r>
+        <w:rPr>
+          <w:b/>
+        </w:rPr>
+        <w:tab/>
+      </w:r>
+      <w:r>
+        <w:rPr>
+          <w:b/>
+        </w:rPr>
+        <w:t>Klientske</w:t>
+      </w:r>
+      <w:r>
+        <w:rPr>
+          <w:b/>
+        </w:rPr>
+        <w:t xml:space="preserve"> požiadavky na AP Konfiguráciu</w:t>
+      </w:r>
+    </w:p>
+    <w:p>
+      <w:r>
+        <w:t>Ak je požadovaná</w:t>
+      </w:r>
+      <w:r>
+        <w:t xml:space="preserve"> konf</w:t>
+      </w:r>
+      <w:r>
+        <w:t xml:space="preserve">igurácia AP parametrov, tak musí byť aspoň jeden klient v sieti LAN, ktorý má interaktívne užívateľské  rozhranie. Ostatní WLAN klienti môžu byť umožnení používať </w:t>
+      </w:r>
+      <w:r>
+        <w:t>UPnP™</w:t>
+      </w:r>
+      <w:r>
+        <w:t xml:space="preserve"> technológiu a vykonávať </w:t>
+      </w:r>
+      <w:r>
+        <w:t>UPnP™ Control Point</w:t>
+      </w:r>
+      <w:r>
+        <w:t xml:space="preserve"> funkcionalitu na </w:t>
+      </w:r>
+      <w:r>
+        <w:t>posielanie</w:t>
+      </w:r>
+      <w:r>
+        <w:t xml:space="preserve"> úkonov </w:t>
+      </w:r>
+      <w:r>
+        <w:t>AP zariadeniu. Všetci bezdrôtoví klienti sú požadovaní, aby mali rovnaký odkaz bezpečnosti mechanizmu, ktorý používa AP (napríklad 802.1x). WLAN klient musí podporovať aspoň WEP.</w:t>
+      </w:r>
+      <w:r>
+        <w:br/>
+      </w:r>
+    </w:p>
+    <w:p>
+      <w:r>
+        <w:t>2.3.2.</w:t>
+      </w:r>
+      <w:r>
+        <w:tab/>
+        <w:t>Scenáre predstavenia WLAN klientov AP zariadeniu</w:t>
+      </w:r>
+    </w:p>
+    <w:p>
+      <w:r>
+        <w:t xml:space="preserve">K jednoduchej konfigurovateľnosti AP parametrov, ktoré sú detailnejšie rozobrané v </w:t>
+      </w:r>
+      <w:r>
+        <w:rPr>
+          <w:i/>
+        </w:rPr>
+        <w:t>WLANConfiguration</w:t>
+      </w:r>
+      <w:r>
+        <w:t xml:space="preserve"> službe, AP DCP taktiež poskytuje bežné rozhranie na </w:t>
+      </w:r>
+      <w:r>
+        <w:t>poverené</w:t>
+      </w:r>
+    </w:p>
+    <w:p>
+      <w:r>
+        <w:t xml:space="preserve"> vybavenie s dostatkom miesta pre diferenciáciu predajcu. Nasledujúce sekcie popisujú rôzne možné scenáre, keď WLAN klient po prvý krát stretne s AP zariadením a rolu </w:t>
+      </w:r>
+      <w:r>
+        <w:t>UPnP™</w:t>
+      </w:r>
+      <w:r>
+        <w:t xml:space="preserve"> technológie.</w:t>
+      </w:r>
+      <w:r>
+        <w:br/>
+      </w:r>
+    </w:p>
     <w:p/>
+    <w:p>
+      <w:r>
+        <w:lastRenderedPageBreak/>
+        <w:t>2.3.3.</w:t>
+      </w:r>
+      <w:r>
+        <w:tab/>
+        <w:t>Nastavenie bezpečnostného kontrolného bodu (ak DeviceSecurity je implementované v AP zariadení)</w:t>
+      </w:r>
+    </w:p>
+    <w:p>
+      <w:r>
+        <w:rPr>
+          <w:i/>
+        </w:rPr>
+        <w:t>WLANConfiguration</w:t>
+      </w:r>
+      <w:r>
+        <w:rPr>
+          <w:i/>
+        </w:rPr>
+        <w:t xml:space="preserve"> </w:t>
+      </w:r>
+      <w:r>
+        <w:t>služba poskytuje množinu úkonov na modifikáciu a dopytovanie množiny parametrov 802.11 AP zariadenia.</w:t>
+      </w:r>
+      <w:r>
+        <w:t xml:space="preserve"> Úkony v tejto službe, ktoré modifikujú parametre by mali byť autentizované cez </w:t>
+      </w:r>
+      <w:r>
+        <w:t>UPnP™</w:t>
+      </w:r>
+      <w:r>
+        <w:t xml:space="preserve"> bezpečnosť. Kontrolný bod, ktorý sprístupňuje bezpečnostné úkony službe, musí byť najskôr autentizované cez aplikáciu Security Console, ako je uvedené v </w:t>
+      </w:r>
+      <w:r>
+        <w:t>UPnP™ Security DCP.</w:t>
+      </w:r>
+    </w:p>
+    <w:p>
+      <w:r>
+        <w:t xml:space="preserve">Po zapnutí AP, by mal užívateľ spustiť "AP aplikáciu" (kontrolný bod) v klientovi na získanie </w:t>
+      </w:r>
+      <w:r>
+        <w:t>práv AP zariadenia podľa UPnP™ Security protokolu. Získaním práv tento klient získa autoritu povoľovať, aby špecifické kontrolné body konfigurovali AP, napríklad vloženie bezpečnostných parametrov, zapnutie ochrany, prepnutie do opakovacieho módu, atď.</w:t>
+      </w:r>
+    </w:p>
+    <w:p>
+      <w:r>
+        <w:t>V prípade, v ktorom aplikácia Security Console nebo</w:t>
+      </w:r>
+      <w:r>
+        <w:t xml:space="preserve">la prístupná od začiatku, AP funguje </w:t>
+      </w:r>
+      <w:r>
+        <w:t xml:space="preserve">v základnom nastavení, bez žiadnej konfigurácie možnej </w:t>
+      </w:r>
+      <w:r>
+        <w:t>prostredníctvom</w:t>
+      </w:r>
+      <w:r>
+        <w:t xml:space="preserve"> </w:t>
+      </w:r>
+      <w:r>
+        <w:t>UPnP™</w:t>
+      </w:r>
+      <w:r>
+        <w:t xml:space="preserve"> technológi</w:t>
+      </w:r>
+      <w:r>
+        <w:t>e</w:t>
+      </w:r>
+      <w:r>
+        <w:t>.</w:t>
+      </w:r>
+      <w:r>
+        <w:br/>
+      </w:r>
+    </w:p>
+    <w:p>
+      <w:r>
+        <w:t>2.3.4.</w:t>
+      </w:r>
+      <w:r>
+        <w:tab/>
+        <w:t>AP používa celosieťové poverenia na autentizáciu</w:t>
+      </w:r>
+    </w:p>
+    <w:p>
+      <w:r>
+        <w:t xml:space="preserve">AP využíva PSK </w:t>
+      </w:r>
+      <w:r>
+        <w:t>(pre-shared)</w:t>
+      </w:r>
+      <w:r>
+        <w:t xml:space="preserve"> celosieťové poverenie špecifikované WPA pre všetkých klientov  alebo používa model autentizácie WEP-only .</w:t>
+      </w:r>
+      <w:r>
+        <w:br/>
+      </w:r>
+    </w:p>
+    <w:p>
+      <w:r>
+        <w:t>2.3.4.1. Počiatočná konfigurácia AP</w:t>
+      </w:r>
+    </w:p>
+    <w:p>
+      <w:r>
+        <w:t>"AP aplikácia" konfiguruje zdieľaný kľúč v AP, a povoľuje WEP alebo WPA bezpečnosť. Ak "AP aplikácia" je WLAN klientom, musí obnoviť odkaz na AP zariadenie potom, čo je bezpečnosť odkazu stanovaná použitím nového kľúča.</w:t>
+      </w:r>
+    </w:p>
+    <w:p>
+      <w:r>
+        <w:t xml:space="preserve">Prínosy a predpoklady použitia </w:t>
+      </w:r>
+      <w:r>
+        <w:t>UPnP™</w:t>
+      </w:r>
+      <w:r>
+        <w:t xml:space="preserve"> technológie:</w:t>
+      </w:r>
+    </w:p>
+    <w:p>
+      <w:r>
+        <w:t>UPnP™</w:t>
+      </w:r>
+      <w:r>
+        <w:t xml:space="preserve"> technológia poskytuje jednoduché nájdenie a konfiguráciu AP zariadenia cez štandardizované </w:t>
+      </w:r>
+      <w:r>
+        <w:t xml:space="preserve">programové rozhranie. S AP, ktoré nepodporuje technológiu </w:t>
+      </w:r>
+      <w:r>
+        <w:t>UPnP™</w:t>
+      </w:r>
+      <w:r>
+        <w:t>, užívateľ musí zadať URL na web server AP zariadenia a zadať zdieľaný kľúč. Zdieľaný kľúč by mal byť veľmi dlhý  aby bol dostatočne bezpečný, obzvlášť keď  ním dá ľahko dostať na web server AP zariadenia. Užívateľ musí vedieť o WEP a WPA kľúč</w:t>
+      </w:r>
+      <w:r>
+        <w:t>i</w:t>
+      </w:r>
+      <w:r>
+        <w:t xml:space="preserve"> a zadávať ho cez prehliadač. </w:t>
+      </w:r>
+      <w:r>
+        <w:br/>
+      </w:r>
+    </w:p>
+    <w:p>
+      <w:r>
+        <w:t>2.3.4.2.</w:t>
+      </w:r>
+      <w:r>
+        <w:tab/>
+        <w:t>Registrácia nasledujúcich klientov</w:t>
+      </w:r>
+    </w:p>
+    <w:p>
+      <w:r>
+        <w:t xml:space="preserve">Ak AP využíva WPA PSK alebo WEP pre celosieťovú autentizáciu, potom tu neprebieha žiadna </w:t>
+      </w:r>
+      <w:r>
+        <w:br/>
+        <w:t xml:space="preserve">per-client autentizácia a taktiež ani žiadna potreba </w:t>
+      </w:r>
+      <w:r>
+        <w:rPr>
+          <w:i/>
+        </w:rPr>
+        <w:t>LinkAuthentication</w:t>
+      </w:r>
+      <w:r>
+        <w:t xml:space="preserve"> služby, RadiusClient služby alebo akejkoľvek iného autentizačného serveru, ako RADIUS v sieti WLAN. Ak klientske zariadenie ma UI (užívateľské rozhranie), užívateľ zadá zdieľaný kľúč (WEP alebo WPA PSK) a dostane odkaz na prístup k AP. ak klientske zariadenie nemá UI, malo by byť predprogramované s jedinečným kľúčom, ktorý je sprístupnený užívateľovi, napríklad cez nálepku na spodku zariadenia.</w:t>
+      </w:r>
+      <w:r>
+        <w:t xml:space="preserve"> Užívateľ zadá tento zdieľaný kľúč do AP použitím Control Point aplikácie. Počet takýchto zariadení, ktoré môžu byť pridané je limitovaný počtom zdieľaných kľúčov podporovaných AP zariadením. V prípade WEP je možné pridať </w:t>
+      </w:r>
+      <w:r>
+        <w:t>štyri</w:t>
+      </w:r>
+      <w:r>
+        <w:t xml:space="preserve"> zariadenia, a s WPA PSK to bude minimálne desať zariadení, ktoré môžeme pridať. </w:t>
+      </w:r>
+    </w:p>
+    <w:p>
+      <w:r>
+        <w:t xml:space="preserve">Alternatívny mechanizmus pre klientov využívajúcich </w:t>
+      </w:r>
+      <w:r>
+        <w:t>UPnP™</w:t>
+      </w:r>
+      <w:r>
+        <w:t xml:space="preserve"> technológiu je aby klientske zariadenie bolo priamo pripojené (napr. cez Ethernetový kábel) do AP. Klient spustí </w:t>
+      </w:r>
+      <w:r>
+        <w:t>UPnP™</w:t>
+      </w:r>
+      <w:r>
+        <w:t xml:space="preserve"> kontrolný bod a získa zdieľaný kľúč, nakonfiguruje sa a je pripravený k pripojeniu do siete WLAN.</w:t>
+      </w:r>
+    </w:p>
+    <w:p>
+      <w:r>
+        <w:lastRenderedPageBreak/>
+        <w:t>Prínosy a predpoklady použitia UPnP™</w:t>
+      </w:r>
+      <w:r>
+        <w:t xml:space="preserve"> technológie:</w:t>
+      </w:r>
+      <w:r>
+        <w:br/>
+        <w:t xml:space="preserve">Jednoduchý mechanizmus pre pridávanie nových klientov bez UI do AP, ktorý podporuje celosieťové zdieľané kľúče. Alternatívny mechanizmus, spomenutý vyššie poskytuje spôsob ako pridať klienta bez toho, aby užívateľ zadával kľúč, predpokladá, že klient implementuje </w:t>
+      </w:r>
+      <w:r>
+        <w:t xml:space="preserve">UPnP™ Control Point </w:t>
+      </w:r>
+      <w:r>
+        <w:t xml:space="preserve"> funkcionalitu. Takisto predpokladá, že klient poskytuje drôtové rozhranie pre registráciu, ktoré rozširuje bezdrôtové možnosti. S AP, ktorý neumožňuje </w:t>
+      </w:r>
+      <w:r>
+        <w:t>UPnP™</w:t>
+      </w:r>
+      <w:r>
+        <w:t xml:space="preserve"> technológiu, WLAN klienti nemajú bežný mechanizmus na prístup k bezpečnostným parametrom AP.</w:t>
+      </w:r>
+      <w:bookmarkStart w:id="0" w:name="_GoBack"/>
+      <w:bookmarkEnd w:id="0"/>
+    </w:p>
     <w:sectPr>
       <w:pgSz w:w="11906" w:h="16838"/>
       <w:pgMar w:top="1417" w:right="1417" w:bottom="1417" w:left="1417" w:header="708" w:footer="708" w:gutter="0"/>
@@ -1733,18 +2419,18 @@
 </file>
 
 <file path=word/numbering.xml><?xml version="1.0" encoding="utf-8"?>
-<w:numbering xmlns:wpc="http://schemas.microsoft.com/office/word/2010/wordprocessingCanvas" xmlns:mc="http://schemas.openxmlformats.org/markup-compatibility/2006" xmlns:o="urn:schemas-microsoft-com:office:office" xmlns:r="http://schemas.openxmlformats.org/officeDocument/2006/relationships" xmlns:m="http://schemas.openxmlformats.org/officeDocument/2006/math" xmlns:v="urn:schemas-microsoft-com:vml" xmlns:wp14="http://schemas.microsoft.com/office/word/2010/wordprocessingDrawing" xmlns:wp="http://schemas.openxmlformats.org/drawingml/2006/wordprocessingDrawing" xmlns:w10="urn:schemas-microsoft-com:office:word" xmlns:w="http://schemas.openxmlformats.org/wordprocessingml/2006/main" xmlns:w14="http://schemas.microsoft.com/office/word/2010/wordml" xmlns:wpg="http://schemas.microsoft.com/office/word/2010/wordprocessingGroup" xmlns:wpi="http://schemas.microsoft.com/office/word/2010/wordprocessingInk" xmlns:wne="http://schemas.microsoft.com/office/word/2006/wordml" xmlns:wps="http://schemas.microsoft.com/office/word/2010/wordprocessingShape" mc:Ignorable="w14 wp14">
-  <w:abstractNum w:abstractNumId="0">
-    <w:nsid w:val="71995104"/>
+<w:numbering xmlns:wpc="http://schemas.microsoft.com/office/word/2010/wordprocessingCanvas" xmlns:mc="http://schemas.openxmlformats.org/markup-compatibility/2006" xmlns:o="urn:schemas-microsoft-com:office:office" xmlns:r="http://schemas.openxmlformats.org/officeDocument/2006/relationships" xmlns:m="http://schemas.openxmlformats.org/officeDocument/2006/math" xmlns:v="urn:schemas-microsoft-com:vml" xmlns:wp14="http://schemas.microsoft.com/office/word/2010/wordprocessingDrawing" xmlns:wp="http://schemas.openxmlformats.org/drawingml/2006/wordprocessingDrawing" xmlns:w10="urn:schemas-microsoft-com:office:word" xmlns:w="http://schemas.openxmlformats.org/wordprocessingml/2006/main" xmlns:w14="http://schemas.microsoft.com/office/word/2010/wordml" xmlns:w15="http://schemas.microsoft.com/office/word/2012/wordml" xmlns:wpg="http://schemas.microsoft.com/office/word/2010/wordprocessingGroup" xmlns:wpi="http://schemas.microsoft.com/office/word/2010/wordprocessingInk" xmlns:wne="http://schemas.microsoft.com/office/word/2006/wordml" xmlns:wps="http://schemas.microsoft.com/office/word/2010/wordprocessingShape" mc:Ignorable="w14 w15 wp14">
+  <w:abstractNum w:abstractNumId="0" w15:restartNumberingAfterBreak="0">
+    <w:nsid w:val="43F255D1"/>
     <w:multiLevelType w:val="hybridMultilevel"/>
-    <w:tmpl w:val="B3B2231A"/>
+    <w:tmpl w:val="FACAAA96"/>
     <w:lvl w:ilvl="0" w:tplc="041B0001">
       <w:start w:val="1"/>
       <w:numFmt w:val="bullet"/>
       <w:lvlText w:val=""/>
       <w:lvlJc w:val="left"/>
       <w:pPr>
-        <w:ind w:left="1428" w:hanging="360"/>
+        <w:ind w:left="720" w:hanging="360"/>
       </w:pPr>
       <w:rPr>
         <w:rFonts w:ascii="Symbol" w:hAnsi="Symbol" w:hint="default"/>
@@ -1756,7 +2442,7 @@
       <w:lvlText w:val="o"/>
       <w:lvlJc w:val="left"/>
       <w:pPr>
-        <w:ind w:left="2148" w:hanging="360"/>
+        <w:ind w:left="1440" w:hanging="360"/>
       </w:pPr>
       <w:rPr>
         <w:rFonts w:ascii="Courier New" w:hAnsi="Courier New" w:cs="Courier New" w:hint="default"/>
@@ -1768,7 +2454,7 @@
       <w:lvlText w:val=""/>
       <w:lvlJc w:val="left"/>
       <w:pPr>
-        <w:ind w:left="2868" w:hanging="360"/>
+        <w:ind w:left="2160" w:hanging="360"/>
       </w:pPr>
       <w:rPr>
         <w:rFonts w:ascii="Wingdings" w:hAnsi="Wingdings" w:hint="default"/>
@@ -1780,7 +2466,7 @@
       <w:lvlText w:val=""/>
       <w:lvlJc w:val="left"/>
       <w:pPr>
-        <w:ind w:left="3588" w:hanging="360"/>
+        <w:ind w:left="2880" w:hanging="360"/>
       </w:pPr>
       <w:rPr>
         <w:rFonts w:ascii="Symbol" w:hAnsi="Symbol" w:hint="default"/>
@@ -1792,7 +2478,7 @@
       <w:lvlText w:val="o"/>
       <w:lvlJc w:val="left"/>
       <w:pPr>
-        <w:ind w:left="4308" w:hanging="360"/>
+        <w:ind w:left="3600" w:hanging="360"/>
       </w:pPr>
       <w:rPr>
         <w:rFonts w:ascii="Courier New" w:hAnsi="Courier New" w:cs="Courier New" w:hint="default"/>
@@ -1804,7 +2490,7 @@
       <w:lvlText w:val=""/>
       <w:lvlJc w:val="left"/>
       <w:pPr>
-        <w:ind w:left="5028" w:hanging="360"/>
+        <w:ind w:left="4320" w:hanging="360"/>
       </w:pPr>
       <w:rPr>
         <w:rFonts w:ascii="Wingdings" w:hAnsi="Wingdings" w:hint="default"/>
@@ -1816,7 +2502,7 @@
       <w:lvlText w:val=""/>
       <w:lvlJc w:val="left"/>
       <w:pPr>
-        <w:ind w:left="5748" w:hanging="360"/>
+        <w:ind w:left="5040" w:hanging="360"/>
       </w:pPr>
       <w:rPr>
         <w:rFonts w:ascii="Symbol" w:hAnsi="Symbol" w:hint="default"/>
@@ -1828,7 +2514,7 @@
       <w:lvlText w:val="o"/>
       <w:lvlJc w:val="left"/>
       <w:pPr>
-        <w:ind w:left="6468" w:hanging="360"/>
+        <w:ind w:left="5760" w:hanging="360"/>
       </w:pPr>
       <w:rPr>
         <w:rFonts w:ascii="Courier New" w:hAnsi="Courier New" w:cs="Courier New" w:hint="default"/>
@@ -1840,24 +2526,24 @@
       <w:lvlText w:val=""/>
       <w:lvlJc w:val="left"/>
       <w:pPr>
-        <w:ind w:left="7188" w:hanging="360"/>
+        <w:ind w:left="6480" w:hanging="360"/>
       </w:pPr>
       <w:rPr>
         <w:rFonts w:ascii="Wingdings" w:hAnsi="Wingdings" w:hint="default"/>
       </w:rPr>
     </w:lvl>
   </w:abstractNum>
-  <w:abstractNum w:abstractNumId="1">
-    <w:nsid w:val="74FF2BF7"/>
+  <w:abstractNum w:abstractNumId="1" w15:restartNumberingAfterBreak="0">
+    <w:nsid w:val="71995104"/>
     <w:multiLevelType w:val="hybridMultilevel"/>
-    <w:tmpl w:val="B6127728"/>
+    <w:tmpl w:val="B3B2231A"/>
     <w:lvl w:ilvl="0" w:tplc="041B0001">
       <w:start w:val="1"/>
       <w:numFmt w:val="bullet"/>
       <w:lvlText w:val=""/>
       <w:lvlJc w:val="left"/>
       <w:pPr>
-        <w:ind w:left="1434" w:hanging="360"/>
+        <w:ind w:left="1428" w:hanging="360"/>
       </w:pPr>
       <w:rPr>
         <w:rFonts w:ascii="Symbol" w:hAnsi="Symbol" w:hint="default"/>
@@ -1869,7 +2555,7 @@
       <w:lvlText w:val="o"/>
       <w:lvlJc w:val="left"/>
       <w:pPr>
-        <w:ind w:left="2154" w:hanging="360"/>
+        <w:ind w:left="2148" w:hanging="360"/>
       </w:pPr>
       <w:rPr>
         <w:rFonts w:ascii="Courier New" w:hAnsi="Courier New" w:cs="Courier New" w:hint="default"/>
@@ -1881,7 +2567,7 @@
       <w:lvlText w:val=""/>
       <w:lvlJc w:val="left"/>
       <w:pPr>
-        <w:ind w:left="2874" w:hanging="360"/>
+        <w:ind w:left="2868" w:hanging="360"/>
       </w:pPr>
       <w:rPr>
         <w:rFonts w:ascii="Wingdings" w:hAnsi="Wingdings" w:hint="default"/>
@@ -1893,7 +2579,7 @@
       <w:lvlText w:val=""/>
       <w:lvlJc w:val="left"/>
       <w:pPr>
-        <w:ind w:left="3594" w:hanging="360"/>
+        <w:ind w:left="3588" w:hanging="360"/>
       </w:pPr>
       <w:rPr>
         <w:rFonts w:ascii="Symbol" w:hAnsi="Symbol" w:hint="default"/>
@@ -1905,7 +2591,7 @@
       <w:lvlText w:val="o"/>
       <w:lvlJc w:val="left"/>
       <w:pPr>
-        <w:ind w:left="4314" w:hanging="360"/>
+        <w:ind w:left="4308" w:hanging="360"/>
       </w:pPr>
       <w:rPr>
         <w:rFonts w:ascii="Courier New" w:hAnsi="Courier New" w:cs="Courier New" w:hint="default"/>
@@ -1917,7 +2603,7 @@
       <w:lvlText w:val=""/>
       <w:lvlJc w:val="left"/>
       <w:pPr>
-        <w:ind w:left="5034" w:hanging="360"/>
+        <w:ind w:left="5028" w:hanging="360"/>
       </w:pPr>
       <w:rPr>
         <w:rFonts w:ascii="Wingdings" w:hAnsi="Wingdings" w:hint="default"/>
@@ -1929,7 +2615,7 @@
       <w:lvlText w:val=""/>
       <w:lvlJc w:val="left"/>
       <w:pPr>
-        <w:ind w:left="5754" w:hanging="360"/>
+        <w:ind w:left="5748" w:hanging="360"/>
       </w:pPr>
       <w:rPr>
         <w:rFonts w:ascii="Symbol" w:hAnsi="Symbol" w:hint="default"/>
@@ -1941,7 +2627,7 @@
       <w:lvlText w:val="o"/>
       <w:lvlJc w:val="left"/>
       <w:pPr>
-        <w:ind w:left="6474" w:hanging="360"/>
+        <w:ind w:left="6468" w:hanging="360"/>
       </w:pPr>
       <w:rPr>
         <w:rFonts w:ascii="Courier New" w:hAnsi="Courier New" w:cs="Courier New" w:hint="default"/>
@@ -1953,6 +2639,119 @@
       <w:lvlText w:val=""/>
       <w:lvlJc w:val="left"/>
       <w:pPr>
+        <w:ind w:left="7188" w:hanging="360"/>
+      </w:pPr>
+      <w:rPr>
+        <w:rFonts w:ascii="Wingdings" w:hAnsi="Wingdings" w:hint="default"/>
+      </w:rPr>
+    </w:lvl>
+  </w:abstractNum>
+  <w:abstractNum w:abstractNumId="2" w15:restartNumberingAfterBreak="0">
+    <w:nsid w:val="74FF2BF7"/>
+    <w:multiLevelType w:val="hybridMultilevel"/>
+    <w:tmpl w:val="B6127728"/>
+    <w:lvl w:ilvl="0" w:tplc="041B0001">
+      <w:start w:val="1"/>
+      <w:numFmt w:val="bullet"/>
+      <w:lvlText w:val=""/>
+      <w:lvlJc w:val="left"/>
+      <w:pPr>
+        <w:ind w:left="1434" w:hanging="360"/>
+      </w:pPr>
+      <w:rPr>
+        <w:rFonts w:ascii="Symbol" w:hAnsi="Symbol" w:hint="default"/>
+      </w:rPr>
+    </w:lvl>
+    <w:lvl w:ilvl="1" w:tplc="041B0003" w:tentative="1">
+      <w:start w:val="1"/>
+      <w:numFmt w:val="bullet"/>
+      <w:lvlText w:val="o"/>
+      <w:lvlJc w:val="left"/>
+      <w:pPr>
+        <w:ind w:left="2154" w:hanging="360"/>
+      </w:pPr>
+      <w:rPr>
+        <w:rFonts w:ascii="Courier New" w:hAnsi="Courier New" w:cs="Courier New" w:hint="default"/>
+      </w:rPr>
+    </w:lvl>
+    <w:lvl w:ilvl="2" w:tplc="041B0005" w:tentative="1">
+      <w:start w:val="1"/>
+      <w:numFmt w:val="bullet"/>
+      <w:lvlText w:val=""/>
+      <w:lvlJc w:val="left"/>
+      <w:pPr>
+        <w:ind w:left="2874" w:hanging="360"/>
+      </w:pPr>
+      <w:rPr>
+        <w:rFonts w:ascii="Wingdings" w:hAnsi="Wingdings" w:hint="default"/>
+      </w:rPr>
+    </w:lvl>
+    <w:lvl w:ilvl="3" w:tplc="041B0001" w:tentative="1">
+      <w:start w:val="1"/>
+      <w:numFmt w:val="bullet"/>
+      <w:lvlText w:val=""/>
+      <w:lvlJc w:val="left"/>
+      <w:pPr>
+        <w:ind w:left="3594" w:hanging="360"/>
+      </w:pPr>
+      <w:rPr>
+        <w:rFonts w:ascii="Symbol" w:hAnsi="Symbol" w:hint="default"/>
+      </w:rPr>
+    </w:lvl>
+    <w:lvl w:ilvl="4" w:tplc="041B0003" w:tentative="1">
+      <w:start w:val="1"/>
+      <w:numFmt w:val="bullet"/>
+      <w:lvlText w:val="o"/>
+      <w:lvlJc w:val="left"/>
+      <w:pPr>
+        <w:ind w:left="4314" w:hanging="360"/>
+      </w:pPr>
+      <w:rPr>
+        <w:rFonts w:ascii="Courier New" w:hAnsi="Courier New" w:cs="Courier New" w:hint="default"/>
+      </w:rPr>
+    </w:lvl>
+    <w:lvl w:ilvl="5" w:tplc="041B0005" w:tentative="1">
+      <w:start w:val="1"/>
+      <w:numFmt w:val="bullet"/>
+      <w:lvlText w:val=""/>
+      <w:lvlJc w:val="left"/>
+      <w:pPr>
+        <w:ind w:left="5034" w:hanging="360"/>
+      </w:pPr>
+      <w:rPr>
+        <w:rFonts w:ascii="Wingdings" w:hAnsi="Wingdings" w:hint="default"/>
+      </w:rPr>
+    </w:lvl>
+    <w:lvl w:ilvl="6" w:tplc="041B0001" w:tentative="1">
+      <w:start w:val="1"/>
+      <w:numFmt w:val="bullet"/>
+      <w:lvlText w:val=""/>
+      <w:lvlJc w:val="left"/>
+      <w:pPr>
+        <w:ind w:left="5754" w:hanging="360"/>
+      </w:pPr>
+      <w:rPr>
+        <w:rFonts w:ascii="Symbol" w:hAnsi="Symbol" w:hint="default"/>
+      </w:rPr>
+    </w:lvl>
+    <w:lvl w:ilvl="7" w:tplc="041B0003" w:tentative="1">
+      <w:start w:val="1"/>
+      <w:numFmt w:val="bullet"/>
+      <w:lvlText w:val="o"/>
+      <w:lvlJc w:val="left"/>
+      <w:pPr>
+        <w:ind w:left="6474" w:hanging="360"/>
+      </w:pPr>
+      <w:rPr>
+        <w:rFonts w:ascii="Courier New" w:hAnsi="Courier New" w:cs="Courier New" w:hint="default"/>
+      </w:rPr>
+    </w:lvl>
+    <w:lvl w:ilvl="8" w:tplc="041B0005" w:tentative="1">
+      <w:start w:val="1"/>
+      <w:numFmt w:val="bullet"/>
+      <w:lvlText w:val=""/>
+      <w:lvlJc w:val="left"/>
+      <w:pPr>
         <w:ind w:left="7194" w:hanging="360"/>
       </w:pPr>
       <w:rPr>
@@ -1961,16 +2760,19 @@
     </w:lvl>
   </w:abstractNum>
   <w:num w:numId="1">
+    <w:abstractNumId w:val="2"/>
+  </w:num>
+  <w:num w:numId="2">
     <w:abstractNumId w:val="1"/>
   </w:num>
-  <w:num w:numId="2">
+  <w:num w:numId="3">
     <w:abstractNumId w:val="0"/>
   </w:num>
 </w:numbering>
 </file>
 
 <file path=word/styles.xml><?xml version="1.0" encoding="utf-8"?>
-<w:styles xmlns:mc="http://schemas.openxmlformats.org/markup-compatibility/2006" xmlns:r="http://schemas.openxmlformats.org/officeDocument/2006/relationships" xmlns:w="http://schemas.openxmlformats.org/wordprocessingml/2006/main" xmlns:w14="http://schemas.microsoft.com/office/word/2010/wordml" mc:Ignorable="w14">
+<w:styles xmlns:mc="http://schemas.openxmlformats.org/markup-compatibility/2006" xmlns:r="http://schemas.openxmlformats.org/officeDocument/2006/relationships" xmlns:w="http://schemas.openxmlformats.org/wordprocessingml/2006/main" xmlns:w14="http://schemas.microsoft.com/office/word/2010/wordml" xmlns:w15="http://schemas.microsoft.com/office/word/2012/wordml" mc:Ignorable="w14 w15">
   <w:docDefaults>
     <w:rPrDefault>
       <w:rPr>
@@ -1986,157 +2788,391 @@
       </w:pPr>
     </w:pPrDefault>
   </w:docDefaults>
-  <w:latentStyles w:defLockedState="0" w:defUIPriority="99" w:defSemiHidden="1" w:defUnhideWhenUsed="1" w:defQFormat="0" w:count="267">
-    <w:lsdException w:name="Normal" w:semiHidden="0" w:uiPriority="0" w:unhideWhenUsed="0" w:qFormat="1"/>
-    <w:lsdException w:name="heading 1" w:semiHidden="0" w:uiPriority="9" w:unhideWhenUsed="0" w:qFormat="1"/>
-    <w:lsdException w:name="heading 2" w:uiPriority="9" w:qFormat="1"/>
-    <w:lsdException w:name="heading 3" w:uiPriority="9" w:qFormat="1"/>
-    <w:lsdException w:name="heading 4" w:uiPriority="9" w:qFormat="1"/>
-    <w:lsdException w:name="heading 5" w:uiPriority="9" w:qFormat="1"/>
-    <w:lsdException w:name="heading 6" w:uiPriority="9" w:qFormat="1"/>
-    <w:lsdException w:name="heading 7" w:uiPriority="9" w:qFormat="1"/>
-    <w:lsdException w:name="heading 8" w:uiPriority="9" w:qFormat="1"/>
-    <w:lsdException w:name="heading 9" w:uiPriority="9" w:qFormat="1"/>
-    <w:lsdException w:name="toc 1" w:uiPriority="39"/>
-    <w:lsdException w:name="toc 2" w:uiPriority="39"/>
-    <w:lsdException w:name="toc 3" w:uiPriority="39"/>
-    <w:lsdException w:name="toc 4" w:uiPriority="39"/>
-    <w:lsdException w:name="toc 5" w:uiPriority="39"/>
-    <w:lsdException w:name="toc 6" w:uiPriority="39"/>
-    <w:lsdException w:name="toc 7" w:uiPriority="39"/>
-    <w:lsdException w:name="toc 8" w:uiPriority="39"/>
-    <w:lsdException w:name="toc 9" w:uiPriority="39"/>
-    <w:lsdException w:name="caption" w:uiPriority="35" w:qFormat="1"/>
-    <w:lsdException w:name="Title" w:semiHidden="0" w:uiPriority="10" w:unhideWhenUsed="0" w:qFormat="1"/>
-    <w:lsdException w:name="Default Paragraph Font" w:uiPriority="1"/>
-    <w:lsdException w:name="Subtitle" w:semiHidden="0" w:uiPriority="11" w:unhideWhenUsed="0" w:qFormat="1"/>
-    <w:lsdException w:name="Strong" w:semiHidden="0" w:uiPriority="22" w:unhideWhenUsed="0" w:qFormat="1"/>
-    <w:lsdException w:name="Emphasis" w:semiHidden="0" w:uiPriority="20" w:unhideWhenUsed="0" w:qFormat="1"/>
-    <w:lsdException w:name="Table Grid" w:semiHidden="0" w:uiPriority="39" w:unhideWhenUsed="0"/>
-    <w:lsdException w:name="Placeholder Text" w:unhideWhenUsed="0"/>
-    <w:lsdException w:name="No Spacing" w:semiHidden="0" w:uiPriority="1" w:unhideWhenUsed="0" w:qFormat="1"/>
-    <w:lsdException w:name="Light Shading" w:semiHidden="0" w:uiPriority="60" w:unhideWhenUsed="0"/>
-    <w:lsdException w:name="Light List" w:semiHidden="0" w:uiPriority="61" w:unhideWhenUsed="0"/>
-    <w:lsdException w:name="Light Grid" w:semiHidden="0" w:uiPriority="62" w:unhideWhenUsed="0"/>
-    <w:lsdException w:name="Medium Shading 1" w:semiHidden="0" w:uiPriority="63" w:unhideWhenUsed="0"/>
-    <w:lsdException w:name="Medium Shading 2" w:semiHidden="0" w:uiPriority="64" w:unhideWhenUsed="0"/>
-    <w:lsdException w:name="Medium List 1" w:semiHidden="0" w:uiPriority="65" w:unhideWhenUsed="0"/>
-    <w:lsdException w:name="Medium List 2" w:semiHidden="0" w:uiPriority="66" w:unhideWhenUsed="0"/>
-    <w:lsdException w:name="Medium Grid 1" w:semiHidden="0" w:uiPriority="67" w:unhideWhenUsed="0"/>
-    <w:lsdException w:name="Medium Grid 2" w:semiHidden="0" w:uiPriority="68" w:unhideWhenUsed="0"/>
-    <w:lsdException w:name="Medium Grid 3" w:semiHidden="0" w:uiPriority="69" w:unhideWhenUsed="0"/>
-    <w:lsdException w:name="Dark List" w:semiHidden="0" w:uiPriority="70" w:unhideWhenUsed="0"/>
-    <w:lsdException w:name="Colorful Shading" w:semiHidden="0" w:uiPriority="71" w:unhideWhenUsed="0"/>
-    <w:lsdException w:name="Colorful List" w:semiHidden="0" w:uiPriority="72" w:unhideWhenUsed="0"/>
-    <w:lsdException w:name="Colorful Grid" w:semiHidden="0" w:uiPriority="73" w:unhideWhenUsed="0"/>
-    <w:lsdException w:name="Light Shading Accent 1" w:semiHidden="0" w:uiPriority="60" w:unhideWhenUsed="0"/>
-    <w:lsdException w:name="Light List Accent 1" w:semiHidden="0" w:uiPriority="61" w:unhideWhenUsed="0"/>
-    <w:lsdException w:name="Light Grid Accent 1" w:semiHidden="0" w:uiPriority="62" w:unhideWhenUsed="0"/>
-    <w:lsdException w:name="Medium Shading 1 Accent 1" w:semiHidden="0" w:uiPriority="63" w:unhideWhenUsed="0"/>
-    <w:lsdException w:name="Medium Shading 2 Accent 1" w:semiHidden="0" w:uiPriority="64" w:unhideWhenUsed="0"/>
-    <w:lsdException w:name="Medium List 1 Accent 1" w:semiHidden="0" w:uiPriority="65" w:unhideWhenUsed="0"/>
-    <w:lsdException w:name="Revision" w:unhideWhenUsed="0"/>
-    <w:lsdException w:name="List Paragraph" w:semiHidden="0" w:uiPriority="34" w:unhideWhenUsed="0" w:qFormat="1"/>
-    <w:lsdException w:name="Quote" w:semiHidden="0" w:uiPriority="29" w:unhideWhenUsed="0" w:qFormat="1"/>
-    <w:lsdException w:name="Intense Quote" w:semiHidden="0" w:uiPriority="30" w:unhideWhenUsed="0" w:qFormat="1"/>
-    <w:lsdException w:name="Medium List 2 Accent 1" w:semiHidden="0" w:uiPriority="66" w:unhideWhenUsed="0"/>
-    <w:lsdException w:name="Medium Grid 1 Accent 1" w:semiHidden="0" w:uiPriority="67" w:unhideWhenUsed="0"/>
-    <w:lsdException w:name="Medium Grid 2 Accent 1" w:semiHidden="0" w:uiPriority="68" w:unhideWhenUsed="0"/>
-    <w:lsdException w:name="Medium Grid 3 Accent 1" w:semiHidden="0" w:uiPriority="69" w:unhideWhenUsed="0"/>
-    <w:lsdException w:name="Dark List Accent 1" w:semiHidden="0" w:uiPriority="70" w:unhideWhenUsed="0"/>
-    <w:lsdException w:name="Colorful Shading Accent 1" w:semiHidden="0" w:uiPriority="71" w:unhideWhenUsed="0"/>
-    <w:lsdException w:name="Colorful List Accent 1" w:semiHidden="0" w:uiPriority="72" w:unhideWhenUsed="0"/>
-    <w:lsdException w:name="Colorful Grid Accent 1" w:semiHidden="0" w:uiPriority="73" w:unhideWhenUsed="0"/>
-    <w:lsdException w:name="Light Shading Accent 2" w:semiHidden="0" w:uiPriority="60" w:unhideWhenUsed="0"/>
-    <w:lsdException w:name="Light List Accent 2" w:semiHidden="0" w:uiPriority="61" w:unhideWhenUsed="0"/>
-    <w:lsdException w:name="Light Grid Accent 2" w:semiHidden="0" w:uiPriority="62" w:unhideWhenUsed="0"/>
-    <w:lsdException w:name="Medium Shading 1 Accent 2" w:semiHidden="0" w:uiPriority="63" w:unhideWhenUsed="0"/>
-    <w:lsdException w:name="Medium Shading 2 Accent 2" w:semiHidden="0" w:uiPriority="64" w:unhideWhenUsed="0"/>
-    <w:lsdException w:name="Medium List 1 Accent 2" w:semiHidden="0" w:uiPriority="65" w:unhideWhenUsed="0"/>
-    <w:lsdException w:name="Medium List 2 Accent 2" w:semiHidden="0" w:uiPriority="66" w:unhideWhenUsed="0"/>
-    <w:lsdException w:name="Medium Grid 1 Accent 2" w:semiHidden="0" w:uiPriority="67" w:unhideWhenUsed="0"/>
-    <w:lsdException w:name="Medium Grid 2 Accent 2" w:semiHidden="0" w:uiPriority="68" w:unhideWhenUsed="0"/>
-    <w:lsdException w:name="Medium Grid 3 Accent 2" w:semiHidden="0" w:uiPriority="69" w:unhideWhenUsed="0"/>
-    <w:lsdException w:name="Dark List Accent 2" w:semiHidden="0" w:uiPriority="70" w:unhideWhenUsed="0"/>
-    <w:lsdException w:name="Colorful Shading Accent 2" w:semiHidden="0" w:uiPriority="71" w:unhideWhenUsed="0"/>
-    <w:lsdException w:name="Colorful List Accent 2" w:semiHidden="0" w:uiPriority="72" w:unhideWhenUsed="0"/>
-    <w:lsdException w:name="Colorful Grid Accent 2" w:semiHidden="0" w:uiPriority="73" w:unhideWhenUsed="0"/>
-    <w:lsdException w:name="Light Shading Accent 3" w:semiHidden="0" w:uiPriority="60" w:unhideWhenUsed="0"/>
-    <w:lsdException w:name="Light List Accent 3" w:semiHidden="0" w:uiPriority="61" w:unhideWhenUsed="0"/>
-    <w:lsdException w:name="Light Grid Accent 3" w:semiHidden="0" w:uiPriority="62" w:unhideWhenUsed="0"/>
-    <w:lsdException w:name="Medium Shading 1 Accent 3" w:semiHidden="0" w:uiPriority="63" w:unhideWhenUsed="0"/>
-    <w:lsdException w:name="Medium Shading 2 Accent 3" w:semiHidden="0" w:uiPriority="64" w:unhideWhenUsed="0"/>
-    <w:lsdException w:name="Medium List 1 Accent 3" w:semiHidden="0" w:uiPriority="65" w:unhideWhenUsed="0"/>
-    <w:lsdException w:name="Medium List 2 Accent 3" w:semiHidden="0" w:uiPriority="66" w:unhideWhenUsed="0"/>
-    <w:lsdException w:name="Medium Grid 1 Accent 3" w:semiHidden="0" w:uiPriority="67" w:unhideWhenUsed="0"/>
-    <w:lsdException w:name="Medium Grid 2 Accent 3" w:semiHidden="0" w:uiPriority="68" w:unhideWhenUsed="0"/>
-    <w:lsdException w:name="Medium Grid 3 Accent 3" w:semiHidden="0" w:uiPriority="69" w:unhideWhenUsed="0"/>
-    <w:lsdException w:name="Dark List Accent 3" w:semiHidden="0" w:uiPriority="70" w:unhideWhenUsed="0"/>
-    <w:lsdException w:name="Colorful Shading Accent 3" w:semiHidden="0" w:uiPriority="71" w:unhideWhenUsed="0"/>
-    <w:lsdException w:name="Colorful List Accent 3" w:semiHidden="0" w:uiPriority="72" w:unhideWhenUsed="0"/>
-    <w:lsdException w:name="Colorful Grid Accent 3" w:semiHidden="0" w:uiPriority="73" w:unhideWhenUsed="0"/>
-    <w:lsdException w:name="Light Shading Accent 4" w:semiHidden="0" w:uiPriority="60" w:unhideWhenUsed="0"/>
-    <w:lsdException w:name="Light List Accent 4" w:semiHidden="0" w:uiPriority="61" w:unhideWhenUsed="0"/>
-    <w:lsdException w:name="Light Grid Accent 4" w:semiHidden="0" w:uiPriority="62" w:unhideWhenUsed="0"/>
-    <w:lsdException w:name="Medium Shading 1 Accent 4" w:semiHidden="0" w:uiPriority="63" w:unhideWhenUsed="0"/>
-    <w:lsdException w:name="Medium Shading 2 Accent 4" w:semiHidden="0" w:uiPriority="64" w:unhideWhenUsed="0"/>
-    <w:lsdException w:name="Medium List 1 Accent 4" w:semiHidden="0" w:uiPriority="65" w:unhideWhenUsed="0"/>
-    <w:lsdException w:name="Medium List 2 Accent 4" w:semiHidden="0" w:uiPriority="66" w:unhideWhenUsed="0"/>
-    <w:lsdException w:name="Medium Grid 1 Accent 4" w:semiHidden="0" w:uiPriority="67" w:unhideWhenUsed="0"/>
-    <w:lsdException w:name="Medium Grid 2 Accent 4" w:semiHidden="0" w:uiPriority="68" w:unhideWhenUsed="0"/>
-    <w:lsdException w:name="Medium Grid 3 Accent 4" w:semiHidden="0" w:uiPriority="69" w:unhideWhenUsed="0"/>
-    <w:lsdException w:name="Dark List Accent 4" w:semiHidden="0" w:uiPriority="70" w:unhideWhenUsed="0"/>
-    <w:lsdException w:name="Colorful Shading Accent 4" w:semiHidden="0" w:uiPriority="71" w:unhideWhenUsed="0"/>
-    <w:lsdException w:name="Colorful List Accent 4" w:semiHidden="0" w:uiPriority="72" w:unhideWhenUsed="0"/>
-    <w:lsdException w:name="Colorful Grid Accent 4" w:semiHidden="0" w:uiPriority="73" w:unhideWhenUsed="0"/>
-    <w:lsdException w:name="Light Shading Accent 5" w:semiHidden="0" w:uiPriority="60" w:unhideWhenUsed="0"/>
-    <w:lsdException w:name="Light List Accent 5" w:semiHidden="0" w:uiPriority="61" w:unhideWhenUsed="0"/>
-    <w:lsdException w:name="Light Grid Accent 5" w:semiHidden="0" w:uiPriority="62" w:unhideWhenUsed="0"/>
-    <w:lsdException w:name="Medium Shading 1 Accent 5" w:semiHidden="0" w:uiPriority="63" w:unhideWhenUsed="0"/>
-    <w:lsdException w:name="Medium Shading 2 Accent 5" w:semiHidden="0" w:uiPriority="64" w:unhideWhenUsed="0"/>
-    <w:lsdException w:name="Medium List 1 Accent 5" w:semiHidden="0" w:uiPriority="65" w:unhideWhenUsed="0"/>
-    <w:lsdException w:name="Medium List 2 Accent 5" w:semiHidden="0" w:uiPriority="66" w:unhideWhenUsed="0"/>
-    <w:lsdException w:name="Medium Grid 1 Accent 5" w:semiHidden="0" w:uiPriority="67" w:unhideWhenUsed="0"/>
-    <w:lsdException w:name="Medium Grid 2 Accent 5" w:semiHidden="0" w:uiPriority="68" w:unhideWhenUsed="0"/>
-    <w:lsdException w:name="Medium Grid 3 Accent 5" w:semiHidden="0" w:uiPriority="69" w:unhideWhenUsed="0"/>
-    <w:lsdException w:name="Dark List Accent 5" w:semiHidden="0" w:uiPriority="70" w:unhideWhenUsed="0"/>
-    <w:lsdException w:name="Colorful Shading Accent 5" w:semiHidden="0" w:uiPriority="71" w:unhideWhenUsed="0"/>
-    <w:lsdException w:name="Colorful List Accent 5" w:semiHidden="0" w:uiPriority="72" w:unhideWhenUsed="0"/>
-    <w:lsdException w:name="Colorful Grid Accent 5" w:semiHidden="0" w:uiPriority="73" w:unhideWhenUsed="0"/>
-    <w:lsdException w:name="Light Shading Accent 6" w:semiHidden="0" w:uiPriority="60" w:unhideWhenUsed="0"/>
-    <w:lsdException w:name="Light List Accent 6" w:semiHidden="0" w:uiPriority="61" w:unhideWhenUsed="0"/>
-    <w:lsdException w:name="Light Grid Accent 6" w:semiHidden="0" w:uiPriority="62" w:unhideWhenUsed="0"/>
-    <w:lsdException w:name="Medium Shading 1 Accent 6" w:semiHidden="0" w:uiPriority="63" w:unhideWhenUsed="0"/>
-    <w:lsdException w:name="Medium Shading 2 Accent 6" w:semiHidden="0" w:uiPriority="64" w:unhideWhenUsed="0"/>
-    <w:lsdException w:name="Medium List 1 Accent 6" w:semiHidden="0" w:uiPriority="65" w:unhideWhenUsed="0"/>
-    <w:lsdException w:name="Medium List 2 Accent 6" w:semiHidden="0" w:uiPriority="66" w:unhideWhenUsed="0"/>
-    <w:lsdException w:name="Medium Grid 1 Accent 6" w:semiHidden="0" w:uiPriority="67" w:unhideWhenUsed="0"/>
-    <w:lsdException w:name="Medium Grid 2 Accent 6" w:semiHidden="0" w:uiPriority="68" w:unhideWhenUsed="0"/>
-    <w:lsdException w:name="Medium Grid 3 Accent 6" w:semiHidden="0" w:uiPriority="69" w:unhideWhenUsed="0"/>
-    <w:lsdException w:name="Dark List Accent 6" w:semiHidden="0" w:uiPriority="70" w:unhideWhenUsed="0"/>
-    <w:lsdException w:name="Colorful Shading Accent 6" w:semiHidden="0" w:uiPriority="71" w:unhideWhenUsed="0"/>
-    <w:lsdException w:name="Colorful List Accent 6" w:semiHidden="0" w:uiPriority="72" w:unhideWhenUsed="0"/>
-    <w:lsdException w:name="Colorful Grid Accent 6" w:semiHidden="0" w:uiPriority="73" w:unhideWhenUsed="0"/>
-    <w:lsdException w:name="Subtle Emphasis" w:semiHidden="0" w:uiPriority="19" w:unhideWhenUsed="0" w:qFormat="1"/>
-    <w:lsdException w:name="Intense Emphasis" w:semiHidden="0" w:uiPriority="21" w:unhideWhenUsed="0" w:qFormat="1"/>
-    <w:lsdException w:name="Subtle Reference" w:semiHidden="0" w:uiPriority="31" w:unhideWhenUsed="0" w:qFormat="1"/>
-    <w:lsdException w:name="Intense Reference" w:semiHidden="0" w:uiPriority="32" w:unhideWhenUsed="0" w:qFormat="1"/>
-    <w:lsdException w:name="Book Title" w:semiHidden="0" w:uiPriority="33" w:unhideWhenUsed="0" w:qFormat="1"/>
-    <w:lsdException w:name="Bibliography" w:uiPriority="37"/>
-    <w:lsdException w:name="TOC Heading" w:uiPriority="39" w:qFormat="1"/>
+  <w:latentStyles w:defLockedState="0" w:defUIPriority="99" w:defSemiHidden="0" w:defUnhideWhenUsed="0" w:defQFormat="0" w:count="371">
+    <w:lsdException w:name="Normal" w:uiPriority="0" w:qFormat="1"/>
+    <w:lsdException w:name="heading 1" w:uiPriority="9" w:qFormat="1"/>
+    <w:lsdException w:name="heading 2" w:semiHidden="1" w:uiPriority="9" w:unhideWhenUsed="1" w:qFormat="1"/>
+    <w:lsdException w:name="heading 3" w:semiHidden="1" w:uiPriority="9" w:unhideWhenUsed="1" w:qFormat="1"/>
+    <w:lsdException w:name="heading 4" w:semiHidden="1" w:uiPriority="9" w:unhideWhenUsed="1" w:qFormat="1"/>
+    <w:lsdException w:name="heading 5" w:semiHidden="1" w:uiPriority="9" w:unhideWhenUsed="1" w:qFormat="1"/>
+    <w:lsdException w:name="heading 6" w:semiHidden="1" w:uiPriority="9" w:unhideWhenUsed="1" w:qFormat="1"/>
+    <w:lsdException w:name="heading 7" w:semiHidden="1" w:uiPriority="9" w:unhideWhenUsed="1" w:qFormat="1"/>
+    <w:lsdException w:name="heading 8" w:semiHidden="1" w:uiPriority="9" w:unhideWhenUsed="1" w:qFormat="1"/>
+    <w:lsdException w:name="heading 9" w:semiHidden="1" w:uiPriority="9" w:unhideWhenUsed="1" w:qFormat="1"/>
+    <w:lsdException w:name="index 1" w:semiHidden="1" w:unhideWhenUsed="1"/>
+    <w:lsdException w:name="index 2" w:semiHidden="1" w:unhideWhenUsed="1"/>
+    <w:lsdException w:name="index 3" w:semiHidden="1" w:unhideWhenUsed="1"/>
+    <w:lsdException w:name="index 4" w:semiHidden="1" w:unhideWhenUsed="1"/>
+    <w:lsdException w:name="index 5" w:semiHidden="1" w:unhideWhenUsed="1"/>
+    <w:lsdException w:name="index 6" w:semiHidden="1" w:unhideWhenUsed="1"/>
+    <w:lsdException w:name="index 7" w:semiHidden="1" w:unhideWhenUsed="1"/>
+    <w:lsdException w:name="index 8" w:semiHidden="1" w:unhideWhenUsed="1"/>
+    <w:lsdException w:name="index 9" w:semiHidden="1" w:unhideWhenUsed="1"/>
+    <w:lsdException w:name="toc 1" w:semiHidden="1" w:uiPriority="39" w:unhideWhenUsed="1"/>
+    <w:lsdException w:name="toc 2" w:semiHidden="1" w:uiPriority="39" w:unhideWhenUsed="1"/>
+    <w:lsdException w:name="toc 3" w:semiHidden="1" w:uiPriority="39" w:unhideWhenUsed="1"/>
+    <w:lsdException w:name="toc 4" w:semiHidden="1" w:uiPriority="39" w:unhideWhenUsed="1"/>
+    <w:lsdException w:name="toc 5" w:semiHidden="1" w:uiPriority="39" w:unhideWhenUsed="1"/>
+    <w:lsdException w:name="toc 6" w:semiHidden="1" w:uiPriority="39" w:unhideWhenUsed="1"/>
+    <w:lsdException w:name="toc 7" w:semiHidden="1" w:uiPriority="39" w:unhideWhenUsed="1"/>
+    <w:lsdException w:name="toc 8" w:semiHidden="1" w:uiPriority="39" w:unhideWhenUsed="1"/>
+    <w:lsdException w:name="toc 9" w:semiHidden="1" w:uiPriority="39" w:unhideWhenUsed="1"/>
+    <w:lsdException w:name="Normal Indent" w:semiHidden="1" w:unhideWhenUsed="1"/>
+    <w:lsdException w:name="footnote text" w:semiHidden="1" w:unhideWhenUsed="1"/>
+    <w:lsdException w:name="annotation text" w:semiHidden="1" w:unhideWhenUsed="1"/>
+    <w:lsdException w:name="header" w:semiHidden="1" w:unhideWhenUsed="1"/>
+    <w:lsdException w:name="footer" w:semiHidden="1" w:unhideWhenUsed="1"/>
+    <w:lsdException w:name="index heading" w:semiHidden="1" w:unhideWhenUsed="1"/>
+    <w:lsdException w:name="caption" w:semiHidden="1" w:uiPriority="35" w:unhideWhenUsed="1" w:qFormat="1"/>
+    <w:lsdException w:name="table of figures" w:semiHidden="1" w:unhideWhenUsed="1"/>
+    <w:lsdException w:name="envelope address" w:semiHidden="1" w:unhideWhenUsed="1"/>
+    <w:lsdException w:name="envelope return" w:semiHidden="1" w:unhideWhenUsed="1"/>
+    <w:lsdException w:name="footnote reference" w:semiHidden="1" w:unhideWhenUsed="1"/>
+    <w:lsdException w:name="annotation reference" w:semiHidden="1" w:unhideWhenUsed="1"/>
+    <w:lsdException w:name="line number" w:semiHidden="1" w:unhideWhenUsed="1"/>
+    <w:lsdException w:name="page number" w:semiHidden="1" w:unhideWhenUsed="1"/>
+    <w:lsdException w:name="endnote reference" w:semiHidden="1" w:unhideWhenUsed="1"/>
+    <w:lsdException w:name="endnote text" w:semiHidden="1" w:unhideWhenUsed="1"/>
+    <w:lsdException w:name="table of authorities" w:semiHidden="1" w:unhideWhenUsed="1"/>
+    <w:lsdException w:name="macro" w:semiHidden="1" w:unhideWhenUsed="1"/>
+    <w:lsdException w:name="toa heading" w:semiHidden="1" w:unhideWhenUsed="1"/>
+    <w:lsdException w:name="List" w:semiHidden="1" w:unhideWhenUsed="1"/>
+    <w:lsdException w:name="List Bullet" w:semiHidden="1" w:unhideWhenUsed="1"/>
+    <w:lsdException w:name="List Number" w:semiHidden="1" w:unhideWhenUsed="1"/>
+    <w:lsdException w:name="List 2" w:semiHidden="1" w:unhideWhenUsed="1"/>
+    <w:lsdException w:name="List 3" w:semiHidden="1" w:unhideWhenUsed="1"/>
+    <w:lsdException w:name="List 4" w:semiHidden="1" w:unhideWhenUsed="1"/>
+    <w:lsdException w:name="List 5" w:semiHidden="1" w:unhideWhenUsed="1"/>
+    <w:lsdException w:name="List Bullet 2" w:semiHidden="1" w:unhideWhenUsed="1"/>
+    <w:lsdException w:name="List Bullet 3" w:semiHidden="1" w:unhideWhenUsed="1"/>
+    <w:lsdException w:name="List Bullet 4" w:semiHidden="1" w:unhideWhenUsed="1"/>
+    <w:lsdException w:name="List Bullet 5" w:semiHidden="1" w:unhideWhenUsed="1"/>
+    <w:lsdException w:name="List Number 2" w:semiHidden="1" w:unhideWhenUsed="1"/>
+    <w:lsdException w:name="List Number 3" w:semiHidden="1" w:unhideWhenUsed="1"/>
+    <w:lsdException w:name="List Number 4" w:semiHidden="1" w:unhideWhenUsed="1"/>
+    <w:lsdException w:name="List Number 5" w:semiHidden="1" w:unhideWhenUsed="1"/>
+    <w:lsdException w:name="Title" w:uiPriority="10" w:qFormat="1"/>
+    <w:lsdException w:name="Closing" w:semiHidden="1" w:unhideWhenUsed="1"/>
+    <w:lsdException w:name="Signature" w:semiHidden="1" w:unhideWhenUsed="1"/>
+    <w:lsdException w:name="Default Paragraph Font" w:semiHidden="1" w:uiPriority="1" w:unhideWhenUsed="1"/>
+    <w:lsdException w:name="Body Text" w:semiHidden="1" w:unhideWhenUsed="1"/>
+    <w:lsdException w:name="Body Text Indent" w:semiHidden="1" w:unhideWhenUsed="1"/>
+    <w:lsdException w:name="List Continue" w:semiHidden="1" w:unhideWhenUsed="1"/>
+    <w:lsdException w:name="List Continue 2" w:semiHidden="1" w:unhideWhenUsed="1"/>
+    <w:lsdException w:name="List Continue 3" w:semiHidden="1" w:unhideWhenUsed="1"/>
+    <w:lsdException w:name="List Continue 4" w:semiHidden="1" w:unhideWhenUsed="1"/>
+    <w:lsdException w:name="List Continue 5" w:semiHidden="1" w:unhideWhenUsed="1"/>
+    <w:lsdException w:name="Message Header" w:semiHidden="1" w:unhideWhenUsed="1"/>
+    <w:lsdException w:name="Subtitle" w:uiPriority="11" w:qFormat="1"/>
+    <w:lsdException w:name="Salutation" w:semiHidden="1" w:unhideWhenUsed="1"/>
+    <w:lsdException w:name="Date" w:semiHidden="1" w:unhideWhenUsed="1"/>
+    <w:lsdException w:name="Body Text First Indent" w:semiHidden="1" w:unhideWhenUsed="1"/>
+    <w:lsdException w:name="Body Text First Indent 2" w:semiHidden="1" w:unhideWhenUsed="1"/>
+    <w:lsdException w:name="Note Heading" w:semiHidden="1" w:unhideWhenUsed="1"/>
+    <w:lsdException w:name="Body Text 2" w:semiHidden="1" w:unhideWhenUsed="1"/>
+    <w:lsdException w:name="Body Text 3" w:semiHidden="1" w:unhideWhenUsed="1"/>
+    <w:lsdException w:name="Body Text Indent 2" w:semiHidden="1" w:unhideWhenUsed="1"/>
+    <w:lsdException w:name="Body Text Indent 3" w:semiHidden="1" w:unhideWhenUsed="1"/>
+    <w:lsdException w:name="Block Text" w:semiHidden="1" w:unhideWhenUsed="1"/>
+    <w:lsdException w:name="Hyperlink" w:semiHidden="1" w:unhideWhenUsed="1"/>
+    <w:lsdException w:name="FollowedHyperlink" w:semiHidden="1" w:unhideWhenUsed="1"/>
+    <w:lsdException w:name="Strong" w:uiPriority="22" w:qFormat="1"/>
+    <w:lsdException w:name="Emphasis" w:uiPriority="20" w:qFormat="1"/>
+    <w:lsdException w:name="Document Map" w:semiHidden="1" w:unhideWhenUsed="1"/>
+    <w:lsdException w:name="Plain Text" w:semiHidden="1" w:unhideWhenUsed="1"/>
+    <w:lsdException w:name="E-mail Signature" w:semiHidden="1" w:unhideWhenUsed="1"/>
+    <w:lsdException w:name="HTML Top of Form" w:semiHidden="1" w:unhideWhenUsed="1"/>
+    <w:lsdException w:name="HTML Bottom of Form" w:semiHidden="1" w:unhideWhenUsed="1"/>
+    <w:lsdException w:name="Normal (Web)" w:semiHidden="1" w:unhideWhenUsed="1"/>
+    <w:lsdException w:name="HTML Acronym" w:semiHidden="1" w:unhideWhenUsed="1"/>
+    <w:lsdException w:name="HTML Address" w:semiHidden="1" w:unhideWhenUsed="1"/>
+    <w:lsdException w:name="HTML Cite" w:semiHidden="1" w:unhideWhenUsed="1"/>
+    <w:lsdException w:name="HTML Code" w:semiHidden="1" w:unhideWhenUsed="1"/>
+    <w:lsdException w:name="HTML Definition" w:semiHidden="1" w:unhideWhenUsed="1"/>
+    <w:lsdException w:name="HTML Keyboard" w:semiHidden="1" w:unhideWhenUsed="1"/>
+    <w:lsdException w:name="HTML Preformatted" w:semiHidden="1" w:unhideWhenUsed="1"/>
+    <w:lsdException w:name="HTML Sample" w:semiHidden="1" w:unhideWhenUsed="1"/>
+    <w:lsdException w:name="HTML Typewriter" w:semiHidden="1" w:unhideWhenUsed="1"/>
+    <w:lsdException w:name="HTML Variable" w:semiHidden="1" w:unhideWhenUsed="1"/>
+    <w:lsdException w:name="Normal Table" w:semiHidden="1" w:unhideWhenUsed="1"/>
+    <w:lsdException w:name="annotation subject" w:semiHidden="1" w:unhideWhenUsed="1"/>
+    <w:lsdException w:name="No List" w:semiHidden="1" w:unhideWhenUsed="1"/>
+    <w:lsdException w:name="Outline List 1" w:semiHidden="1" w:unhideWhenUsed="1"/>
+    <w:lsdException w:name="Outline List 2" w:semiHidden="1" w:unhideWhenUsed="1"/>
+    <w:lsdException w:name="Outline List 3" w:semiHidden="1" w:unhideWhenUsed="1"/>
+    <w:lsdException w:name="Table Simple 1" w:semiHidden="1" w:unhideWhenUsed="1"/>
+    <w:lsdException w:name="Table Simple 2" w:semiHidden="1" w:unhideWhenUsed="1"/>
+    <w:lsdException w:name="Table Simple 3" w:semiHidden="1" w:unhideWhenUsed="1"/>
+    <w:lsdException w:name="Table Classic 1" w:semiHidden="1" w:unhideWhenUsed="1"/>
+    <w:lsdException w:name="Table Classic 2" w:semiHidden="1" w:unhideWhenUsed="1"/>
+    <w:lsdException w:name="Table Classic 3" w:semiHidden="1" w:unhideWhenUsed="1"/>
+    <w:lsdException w:name="Table Classic 4" w:semiHidden="1" w:unhideWhenUsed="1"/>
+    <w:lsdException w:name="Table Colorful 1" w:semiHidden="1" w:unhideWhenUsed="1"/>
+    <w:lsdException w:name="Table Colorful 2" w:semiHidden="1" w:unhideWhenUsed="1"/>
+    <w:lsdException w:name="Table Colorful 3" w:semiHidden="1" w:unhideWhenUsed="1"/>
+    <w:lsdException w:name="Table Columns 1" w:semiHidden="1" w:unhideWhenUsed="1"/>
+    <w:lsdException w:name="Table Columns 2" w:semiHidden="1" w:unhideWhenUsed="1"/>
+    <w:lsdException w:name="Table Columns 3" w:semiHidden="1" w:unhideWhenUsed="1"/>
+    <w:lsdException w:name="Table Columns 4" w:semiHidden="1" w:unhideWhenUsed="1"/>
+    <w:lsdException w:name="Table Columns 5" w:semiHidden="1" w:unhideWhenUsed="1"/>
+    <w:lsdException w:name="Table Grid 1" w:semiHidden="1" w:unhideWhenUsed="1"/>
+    <w:lsdException w:name="Table Grid 2" w:semiHidden="1" w:unhideWhenUsed="1"/>
+    <w:lsdException w:name="Table Grid 3" w:semiHidden="1" w:unhideWhenUsed="1"/>
+    <w:lsdException w:name="Table Grid 4" w:semiHidden="1" w:unhideWhenUsed="1"/>
+    <w:lsdException w:name="Table Grid 5" w:semiHidden="1" w:unhideWhenUsed="1"/>
+    <w:lsdException w:name="Table Grid 6" w:semiHidden="1" w:unhideWhenUsed="1"/>
+    <w:lsdException w:name="Table Grid 7" w:semiHidden="1" w:unhideWhenUsed="1"/>
+    <w:lsdException w:name="Table Grid 8" w:semiHidden="1" w:unhideWhenUsed="1"/>
+    <w:lsdException w:name="Table List 1" w:semiHidden="1" w:unhideWhenUsed="1"/>
+    <w:lsdException w:name="Table List 2" w:semiHidden="1" w:unhideWhenUsed="1"/>
+    <w:lsdException w:name="Table List 3" w:semiHidden="1" w:unhideWhenUsed="1"/>
+    <w:lsdException w:name="Table List 4" w:semiHidden="1" w:unhideWhenUsed="1"/>
+    <w:lsdException w:name="Table List 5" w:semiHidden="1" w:unhideWhenUsed="1"/>
+    <w:lsdException w:name="Table List 6" w:semiHidden="1" w:unhideWhenUsed="1"/>
+    <w:lsdException w:name="Table List 7" w:semiHidden="1" w:unhideWhenUsed="1"/>
+    <w:lsdException w:name="Table List 8" w:semiHidden="1" w:unhideWhenUsed="1"/>
+    <w:lsdException w:name="Table 3D effects 1" w:semiHidden="1" w:unhideWhenUsed="1"/>
+    <w:lsdException w:name="Table 3D effects 2" w:semiHidden="1" w:unhideWhenUsed="1"/>
+    <w:lsdException w:name="Table 3D effects 3" w:semiHidden="1" w:unhideWhenUsed="1"/>
+    <w:lsdException w:name="Table Contemporary" w:semiHidden="1" w:unhideWhenUsed="1"/>
+    <w:lsdException w:name="Table Elegant" w:semiHidden="1" w:unhideWhenUsed="1"/>
+    <w:lsdException w:name="Table Professional" w:semiHidden="1" w:unhideWhenUsed="1"/>
+    <w:lsdException w:name="Table Subtle 1" w:semiHidden="1" w:unhideWhenUsed="1"/>
+    <w:lsdException w:name="Table Subtle 2" w:semiHidden="1" w:unhideWhenUsed="1"/>
+    <w:lsdException w:name="Table Web 1" w:semiHidden="1" w:unhideWhenUsed="1"/>
+    <w:lsdException w:name="Table Web 2" w:semiHidden="1" w:unhideWhenUsed="1"/>
+    <w:lsdException w:name="Table Web 3" w:semiHidden="1" w:unhideWhenUsed="1"/>
+    <w:lsdException w:name="Balloon Text" w:semiHidden="1" w:unhideWhenUsed="1"/>
+    <w:lsdException w:name="Table Grid" w:uiPriority="39"/>
+    <w:lsdException w:name="Table Theme" w:semiHidden="1" w:unhideWhenUsed="1"/>
+    <w:lsdException w:name="Placeholder Text" w:semiHidden="1"/>
+    <w:lsdException w:name="No Spacing" w:uiPriority="1" w:qFormat="1"/>
+    <w:lsdException w:name="Light Shading" w:uiPriority="60"/>
+    <w:lsdException w:name="Light List" w:uiPriority="61"/>
+    <w:lsdException w:name="Light Grid" w:uiPriority="62"/>
+    <w:lsdException w:name="Medium Shading 1" w:uiPriority="63"/>
+    <w:lsdException w:name="Medium Shading 2" w:uiPriority="64"/>
+    <w:lsdException w:name="Medium List 1" w:uiPriority="65"/>
+    <w:lsdException w:name="Medium List 2" w:uiPriority="66"/>
+    <w:lsdException w:name="Medium Grid 1" w:uiPriority="67"/>
+    <w:lsdException w:name="Medium Grid 2" w:uiPriority="68"/>
+    <w:lsdException w:name="Medium Grid 3" w:uiPriority="69"/>
+    <w:lsdException w:name="Dark List" w:uiPriority="70"/>
+    <w:lsdException w:name="Colorful Shading" w:uiPriority="71"/>
+    <w:lsdException w:name="Colorful List" w:uiPriority="72"/>
+    <w:lsdException w:name="Colorful Grid" w:uiPriority="73"/>
+    <w:lsdException w:name="Light Shading Accent 1" w:uiPriority="60"/>
+    <w:lsdException w:name="Light List Accent 1" w:uiPriority="61"/>
+    <w:lsdException w:name="Light Grid Accent 1" w:uiPriority="62"/>
+    <w:lsdException w:name="Medium Shading 1 Accent 1" w:uiPriority="63"/>
+    <w:lsdException w:name="Medium Shading 2 Accent 1" w:uiPriority="64"/>
+    <w:lsdException w:name="Medium List 1 Accent 1" w:uiPriority="65"/>
+    <w:lsdException w:name="Revision" w:semiHidden="1"/>
+    <w:lsdException w:name="List Paragraph" w:uiPriority="34" w:qFormat="1"/>
+    <w:lsdException w:name="Quote" w:uiPriority="29" w:qFormat="1"/>
+    <w:lsdException w:name="Intense Quote" w:uiPriority="30" w:qFormat="1"/>
+    <w:lsdException w:name="Medium List 2 Accent 1" w:uiPriority="66"/>
+    <w:lsdException w:name="Medium Grid 1 Accent 1" w:uiPriority="67"/>
+    <w:lsdException w:name="Medium Grid 2 Accent 1" w:uiPriority="68"/>
+    <w:lsdException w:name="Medium Grid 3 Accent 1" w:uiPriority="69"/>
+    <w:lsdException w:name="Dark List Accent 1" w:uiPriority="70"/>
+    <w:lsdException w:name="Colorful Shading Accent 1" w:uiPriority="71"/>
+    <w:lsdException w:name="Colorful List Accent 1" w:uiPriority="72"/>
+    <w:lsdException w:name="Colorful Grid Accent 1" w:uiPriority="73"/>
+    <w:lsdException w:name="Light Shading Accent 2" w:uiPriority="60"/>
+    <w:lsdException w:name="Light List Accent 2" w:uiPriority="61"/>
+    <w:lsdException w:name="Light Grid Accent 2" w:uiPriority="62"/>
+    <w:lsdException w:name="Medium Shading 1 Accent 2" w:uiPriority="63"/>
+    <w:lsdException w:name="Medium Shading 2 Accent 2" w:uiPriority="64"/>
+    <w:lsdException w:name="Medium List 1 Accent 2" w:uiPriority="65"/>
+    <w:lsdException w:name="Medium List 2 Accent 2" w:uiPriority="66"/>
+    <w:lsdException w:name="Medium Grid 1 Accent 2" w:uiPriority="67"/>
+    <w:lsdException w:name="Medium Grid 2 Accent 2" w:uiPriority="68"/>
+    <w:lsdException w:name="Medium Grid 3 Accent 2" w:uiPriority="69"/>
+    <w:lsdException w:name="Dark List Accent 2" w:uiPriority="70"/>
+    <w:lsdException w:name="Colorful Shading Accent 2" w:uiPriority="71"/>
+    <w:lsdException w:name="Colorful List Accent 2" w:uiPriority="72"/>
+    <w:lsdException w:name="Colorful Grid Accent 2" w:uiPriority="73"/>
+    <w:lsdException w:name="Light Shading Accent 3" w:uiPriority="60"/>
+    <w:lsdException w:name="Light List Accent 3" w:uiPriority="61"/>
+    <w:lsdException w:name="Light Grid Accent 3" w:uiPriority="62"/>
+    <w:lsdException w:name="Medium Shading 1 Accent 3" w:uiPriority="63"/>
+    <w:lsdException w:name="Medium Shading 2 Accent 3" w:uiPriority="64"/>
+    <w:lsdException w:name="Medium List 1 Accent 3" w:uiPriority="65"/>
+    <w:lsdException w:name="Medium List 2 Accent 3" w:uiPriority="66"/>
+    <w:lsdException w:name="Medium Grid 1 Accent 3" w:uiPriority="67"/>
+    <w:lsdException w:name="Medium Grid 2 Accent 3" w:uiPriority="68"/>
+    <w:lsdException w:name="Medium Grid 3 Accent 3" w:uiPriority="69"/>
+    <w:lsdException w:name="Dark List Accent 3" w:uiPriority="70"/>
+    <w:lsdException w:name="Colorful Shading Accent 3" w:uiPriority="71"/>
+    <w:lsdException w:name="Colorful List Accent 3" w:uiPriority="72"/>
+    <w:lsdException w:name="Colorful Grid Accent 3" w:uiPriority="73"/>
+    <w:lsdException w:name="Light Shading Accent 4" w:uiPriority="60"/>
+    <w:lsdException w:name="Light List Accent 4" w:uiPriority="61"/>
+    <w:lsdException w:name="Light Grid Accent 4" w:uiPriority="62"/>
+    <w:lsdException w:name="Medium Shading 1 Accent 4" w:uiPriority="63"/>
+    <w:lsdException w:name="Medium Shading 2 Accent 4" w:uiPriority="64"/>
+    <w:lsdException w:name="Medium List 1 Accent 4" w:uiPriority="65"/>
+    <w:lsdException w:name="Medium List 2 Accent 4" w:uiPriority="66"/>
+    <w:lsdException w:name="Medium Grid 1 Accent 4" w:uiPriority="67"/>
+    <w:lsdException w:name="Medium Grid 2 Accent 4" w:uiPriority="68"/>
+    <w:lsdException w:name="Medium Grid 3 Accent 4" w:uiPriority="69"/>
+    <w:lsdException w:name="Dark List Accent 4" w:uiPriority="70"/>
+    <w:lsdException w:name="Colorful Shading Accent 4" w:uiPriority="71"/>
+    <w:lsdException w:name="Colorful List Accent 4" w:uiPriority="72"/>
+    <w:lsdException w:name="Colorful Grid Accent 4" w:uiPriority="73"/>
+    <w:lsdException w:name="Light Shading Accent 5" w:uiPriority="60"/>
+    <w:lsdException w:name="Light List Accent 5" w:uiPriority="61"/>
+    <w:lsdException w:name="Light Grid Accent 5" w:uiPriority="62"/>
+    <w:lsdException w:name="Medium Shading 1 Accent 5" w:uiPriority="63"/>
+    <w:lsdException w:name="Medium Shading 2 Accent 5" w:uiPriority="64"/>
+    <w:lsdException w:name="Medium List 1 Accent 5" w:uiPriority="65"/>
+    <w:lsdException w:name="Medium List 2 Accent 5" w:uiPriority="66"/>
+    <w:lsdException w:name="Medium Grid 1 Accent 5" w:uiPriority="67"/>
+    <w:lsdException w:name="Medium Grid 2 Accent 5" w:uiPriority="68"/>
+    <w:lsdException w:name="Medium Grid 3 Accent 5" w:uiPriority="69"/>
+    <w:lsdException w:name="Dark List Accent 5" w:uiPriority="70"/>
+    <w:lsdException w:name="Colorful Shading Accent 5" w:uiPriority="71"/>
+    <w:lsdException w:name="Colorful List Accent 5" w:uiPriority="72"/>
+    <w:lsdException w:name="Colorful Grid Accent 5" w:uiPriority="73"/>
+    <w:lsdException w:name="Light Shading Accent 6" w:uiPriority="60"/>
+    <w:lsdException w:name="Light List Accent 6" w:uiPriority="61"/>
+    <w:lsdException w:name="Light Grid Accent 6" w:uiPriority="62"/>
+    <w:lsdException w:name="Medium Shading 1 Accent 6" w:uiPriority="63"/>
+    <w:lsdException w:name="Medium Shading 2 Accent 6" w:uiPriority="64"/>
+    <w:lsdException w:name="Medium List 1 Accent 6" w:uiPriority="65"/>
+    <w:lsdException w:name="Medium List 2 Accent 6" w:uiPriority="66"/>
+    <w:lsdException w:name="Medium Grid 1 Accent 6" w:uiPriority="67"/>
+    <w:lsdException w:name="Medium Grid 2 Accent 6" w:uiPriority="68"/>
+    <w:lsdException w:name="Medium Grid 3 Accent 6" w:uiPriority="69"/>
+    <w:lsdException w:name="Dark List Accent 6" w:uiPriority="70"/>
+    <w:lsdException w:name="Colorful Shading Accent 6" w:uiPriority="71"/>
+    <w:lsdException w:name="Colorful List Accent 6" w:uiPriority="72"/>
+    <w:lsdException w:name="Colorful Grid Accent 6" w:uiPriority="73"/>
+    <w:lsdException w:name="Subtle Emphasis" w:uiPriority="19" w:qFormat="1"/>
+    <w:lsdException w:name="Intense Emphasis" w:uiPriority="21" w:qFormat="1"/>
+    <w:lsdException w:name="Subtle Reference" w:uiPriority="31" w:qFormat="1"/>
+    <w:lsdException w:name="Intense Reference" w:uiPriority="32" w:qFormat="1"/>
+    <w:lsdException w:name="Book Title" w:uiPriority="33" w:qFormat="1"/>
+    <w:lsdException w:name="Bibliography" w:semiHidden="1" w:uiPriority="37" w:unhideWhenUsed="1"/>
+    <w:lsdException w:name="TOC Heading" w:semiHidden="1" w:uiPriority="39" w:unhideWhenUsed="1" w:qFormat="1"/>
+    <w:lsdException w:name="Plain Table 1" w:uiPriority="41"/>
+    <w:lsdException w:name="Plain Table 2" w:uiPriority="42"/>
+    <w:lsdException w:name="Plain Table 3" w:uiPriority="43"/>
+    <w:lsdException w:name="Plain Table 4" w:uiPriority="44"/>
+    <w:lsdException w:name="Plain Table 5" w:uiPriority="45"/>
+    <w:lsdException w:name="Grid Table Light" w:uiPriority="40"/>
+    <w:lsdException w:name="Grid Table 1 Light" w:uiPriority="46"/>
+    <w:lsdException w:name="Grid Table 2" w:uiPriority="47"/>
+    <w:lsdException w:name="Grid Table 3" w:uiPriority="48"/>
+    <w:lsdException w:name="Grid Table 4" w:uiPriority="49"/>
+    <w:lsdException w:name="Grid Table 5 Dark" w:uiPriority="50"/>
+    <w:lsdException w:name="Grid Table 6 Colorful" w:uiPriority="51"/>
+    <w:lsdException w:name="Grid Table 7 Colorful" w:uiPriority="52"/>
+    <w:lsdException w:name="Grid Table 1 Light Accent 1" w:uiPriority="46"/>
+    <w:lsdException w:name="Grid Table 2 Accent 1" w:uiPriority="47"/>
+    <w:lsdException w:name="Grid Table 3 Accent 1" w:uiPriority="48"/>
+    <w:lsdException w:name="Grid Table 4 Accent 1" w:uiPriority="49"/>
+    <w:lsdException w:name="Grid Table 5 Dark Accent 1" w:uiPriority="50"/>
+    <w:lsdException w:name="Grid Table 6 Colorful Accent 1" w:uiPriority="51"/>
+    <w:lsdException w:name="Grid Table 7 Colorful Accent 1" w:uiPriority="52"/>
+    <w:lsdException w:name="Grid Table 1 Light Accent 2" w:uiPriority="46"/>
+    <w:lsdException w:name="Grid Table 2 Accent 2" w:uiPriority="47"/>
+    <w:lsdException w:name="Grid Table 3 Accent 2" w:uiPriority="48"/>
+    <w:lsdException w:name="Grid Table 4 Accent 2" w:uiPriority="49"/>
+    <w:lsdException w:name="Grid Table 5 Dark Accent 2" w:uiPriority="50"/>
+    <w:lsdException w:name="Grid Table 6 Colorful Accent 2" w:uiPriority="51"/>
+    <w:lsdException w:name="Grid Table 7 Colorful Accent 2" w:uiPriority="52"/>
+    <w:lsdException w:name="Grid Table 1 Light Accent 3" w:uiPriority="46"/>
+    <w:lsdException w:name="Grid Table 2 Accent 3" w:uiPriority="47"/>
+    <w:lsdException w:name="Grid Table 3 Accent 3" w:uiPriority="48"/>
+    <w:lsdException w:name="Grid Table 4 Accent 3" w:uiPriority="49"/>
+    <w:lsdException w:name="Grid Table 5 Dark Accent 3" w:uiPriority="50"/>
+    <w:lsdException w:name="Grid Table 6 Colorful Accent 3" w:uiPriority="51"/>
+    <w:lsdException w:name="Grid Table 7 Colorful Accent 3" w:uiPriority="52"/>
+    <w:lsdException w:name="Grid Table 1 Light Accent 4" w:uiPriority="46"/>
+    <w:lsdException w:name="Grid Table 2 Accent 4" w:uiPriority="47"/>
+    <w:lsdException w:name="Grid Table 3 Accent 4" w:uiPriority="48"/>
+    <w:lsdException w:name="Grid Table 4 Accent 4" w:uiPriority="49"/>
+    <w:lsdException w:name="Grid Table 5 Dark Accent 4" w:uiPriority="50"/>
+    <w:lsdException w:name="Grid Table 6 Colorful Accent 4" w:uiPriority="51"/>
+    <w:lsdException w:name="Grid Table 7 Colorful Accent 4" w:uiPriority="52"/>
+    <w:lsdException w:name="Grid Table 1 Light Accent 5" w:uiPriority="46"/>
+    <w:lsdException w:name="Grid Table 2 Accent 5" w:uiPriority="47"/>
+    <w:lsdException w:name="Grid Table 3 Accent 5" w:uiPriority="48"/>
+    <w:lsdException w:name="Grid Table 4 Accent 5" w:uiPriority="49"/>
+    <w:lsdException w:name="Grid Table 5 Dark Accent 5" w:uiPriority="50"/>
+    <w:lsdException w:name="Grid Table 6 Colorful Accent 5" w:uiPriority="51"/>
+    <w:lsdException w:name="Grid Table 7 Colorful Accent 5" w:uiPriority="52"/>
+    <w:lsdException w:name="Grid Table 1 Light Accent 6" w:uiPriority="46"/>
+    <w:lsdException w:name="Grid Table 2 Accent 6" w:uiPriority="47"/>
+    <w:lsdException w:name="Grid Table 3 Accent 6" w:uiPriority="48"/>
+    <w:lsdException w:name="Grid Table 4 Accent 6" w:uiPriority="49"/>
+    <w:lsdException w:name="Grid Table 5 Dark Accent 6" w:uiPriority="50"/>
+    <w:lsdException w:name="Grid Table 6 Colorful Accent 6" w:uiPriority="51"/>
+    <w:lsdException w:name="Grid Table 7 Colorful Accent 6" w:uiPriority="52"/>
+    <w:lsdException w:name="List Table 1 Light" w:uiPriority="46"/>
+    <w:lsdException w:name="List Table 2" w:uiPriority="47"/>
+    <w:lsdException w:name="List Table 3" w:uiPriority="48"/>
+    <w:lsdException w:name="List Table 4" w:uiPriority="49"/>
+    <w:lsdException w:name="List Table 5 Dark" w:uiPriority="50"/>
+    <w:lsdException w:name="List Table 6 Colorful" w:uiPriority="51"/>
+    <w:lsdException w:name="List Table 7 Colorful" w:uiPriority="52"/>
+    <w:lsdException w:name="List Table 1 Light Accent 1" w:uiPriority="46"/>
+    <w:lsdException w:name="List Table 2 Accent 1" w:uiPriority="47"/>
+    <w:lsdException w:name="List Table 3 Accent 1" w:uiPriority="48"/>
+    <w:lsdException w:name="List Table 4 Accent 1" w:uiPriority="49"/>
+    <w:lsdException w:name="List Table 5 Dark Accent 1" w:uiPriority="50"/>
+    <w:lsdException w:name="List Table 6 Colorful Accent 1" w:uiPriority="51"/>
+    <w:lsdException w:name="List Table 7 Colorful Accent 1" w:uiPriority="52"/>
+    <w:lsdException w:name="List Table 1 Light Accent 2" w:uiPriority="46"/>
+    <w:lsdException w:name="List Table 2 Accent 2" w:uiPriority="47"/>
+    <w:lsdException w:name="List Table 3 Accent 2" w:uiPriority="48"/>
+    <w:lsdException w:name="List Table 4 Accent 2" w:uiPriority="49"/>
+    <w:lsdException w:name="List Table 5 Dark Accent 2" w:uiPriority="50"/>
+    <w:lsdException w:name="List Table 6 Colorful Accent 2" w:uiPriority="51"/>
+    <w:lsdException w:name="List Table 7 Colorful Accent 2" w:uiPriority="52"/>
+    <w:lsdException w:name="List Table 1 Light Accent 3" w:uiPriority="46"/>
+    <w:lsdException w:name="List Table 2 Accent 3" w:uiPriority="47"/>
+    <w:lsdException w:name="List Table 3 Accent 3" w:uiPriority="48"/>
+    <w:lsdException w:name="List Table 4 Accent 3" w:uiPriority="49"/>
+    <w:lsdException w:name="List Table 5 Dark Accent 3" w:uiPriority="50"/>
+    <w:lsdException w:name="List Table 6 Colorful Accent 3" w:uiPriority="51"/>
+    <w:lsdException w:name="List Table 7 Colorful Accent 3" w:uiPriority="52"/>
+    <w:lsdException w:name="List Table 1 Light Accent 4" w:uiPriority="46"/>
+    <w:lsdException w:name="List Table 2 Accent 4" w:uiPriority="47"/>
+    <w:lsdException w:name="List Table 3 Accent 4" w:uiPriority="48"/>
+    <w:lsdException w:name="List Table 4 Accent 4" w:uiPriority="49"/>
+    <w:lsdException w:name="List Table 5 Dark Accent 4" w:uiPriority="50"/>
+    <w:lsdException w:name="List Table 6 Colorful Accent 4" w:uiPriority="51"/>
+    <w:lsdException w:name="List Table 7 Colorful Accent 4" w:uiPriority="52"/>
+    <w:lsdException w:name="List Table 1 Light Accent 5" w:uiPriority="46"/>
+    <w:lsdException w:name="List Table 2 Accent 5" w:uiPriority="47"/>
+    <w:lsdException w:name="List Table 3 Accent 5" w:uiPriority="48"/>
+    <w:lsdException w:name="List Table 4 Accent 5" w:uiPriority="49"/>
+    <w:lsdException w:name="List Table 5 Dark Accent 5" w:uiPriority="50"/>
+    <w:lsdException w:name="List Table 6 Colorful Accent 5" w:uiPriority="51"/>
+    <w:lsdException w:name="List Table 7 Colorful Accent 5" w:uiPriority="52"/>
+    <w:lsdException w:name="List Table 1 Light Accent 6" w:uiPriority="46"/>
+    <w:lsdException w:name="List Table 2 Accent 6" w:uiPriority="47"/>
+    <w:lsdException w:name="List Table 3 Accent 6" w:uiPriority="48"/>
+    <w:lsdException w:name="List Table 4 Accent 6" w:uiPriority="49"/>
+    <w:lsdException w:name="List Table 5 Dark Accent 6" w:uiPriority="50"/>
+    <w:lsdException w:name="List Table 6 Colorful Accent 6" w:uiPriority="51"/>
+    <w:lsdException w:name="List Table 7 Colorful Accent 6" w:uiPriority="52"/>
   </w:latentStyles>
-  <w:style w:type="paragraph" w:default="1" w:styleId="Normal">
+  <w:style w:type="paragraph" w:default="1" w:styleId="Normlny">
     <w:name w:val="Normal"/>
     <w:qFormat/>
     <w:rsid w:val="00F34E5F"/>
   </w:style>
-  <w:style w:type="character" w:default="1" w:styleId="DefaultParagraphFont">
+  <w:style w:type="character" w:default="1" w:styleId="Predvolenpsmoodseku">
     <w:name w:val="Default Paragraph Font"/>
     <w:uiPriority w:val="1"/>
     <w:semiHidden/>
     <w:unhideWhenUsed/>
   </w:style>
-  <w:style w:type="table" w:default="1" w:styleId="TableNormal">
+  <w:style w:type="table" w:default="1" w:styleId="Normlnatabuka">
     <w:name w:val="Normal Table"/>
     <w:uiPriority w:val="99"/>
     <w:semiHidden/>
@@ -2151,15 +3187,15 @@
       </w:tblCellMar>
     </w:tblPr>
   </w:style>
-  <w:style w:type="numbering" w:default="1" w:styleId="NoList">
+  <w:style w:type="numbering" w:default="1" w:styleId="Bezzoznamu">
     <w:name w:val="No List"/>
     <w:uiPriority w:val="99"/>
     <w:semiHidden/>
     <w:unhideWhenUsed/>
   </w:style>
-  <w:style w:type="paragraph" w:styleId="ListParagraph">
+  <w:style w:type="paragraph" w:styleId="Odsekzoznamu">
     <w:name w:val="List Paragraph"/>
-    <w:basedOn w:val="Normal"/>
+    <w:basedOn w:val="Normlny"/>
     <w:uiPriority w:val="34"/>
     <w:qFormat/>
     <w:rsid w:val="00F34E5F"/>
@@ -2168,16 +3204,15 @@
       <w:contextualSpacing/>
     </w:pPr>
   </w:style>
-  <w:style w:type="table" w:styleId="TableGrid">
+  <w:style w:type="table" w:styleId="Mriekatabuky">
     <w:name w:val="Table Grid"/>
-    <w:basedOn w:val="TableNormal"/>
+    <w:basedOn w:val="Normlnatabuka"/>
     <w:uiPriority w:val="39"/>
     <w:rsid w:val="00F34E5F"/>
     <w:pPr>
       <w:spacing w:after="0" w:line="240" w:lineRule="auto"/>
     </w:pPr>
     <w:tblPr>
-      <w:tblInd w:w="0" w:type="dxa"/>
       <w:tblBorders>
         <w:top w:val="single" w:sz="4" w:space="0" w:color="auto"/>
         <w:left w:val="single" w:sz="4" w:space="0" w:color="auto"/>
@@ -2186,18 +3221,12 @@
         <w:insideH w:val="single" w:sz="4" w:space="0" w:color="auto"/>
         <w:insideV w:val="single" w:sz="4" w:space="0" w:color="auto"/>
       </w:tblBorders>
-      <w:tblCellMar>
-        <w:top w:w="0" w:type="dxa"/>
-        <w:left w:w="108" w:type="dxa"/>
-        <w:bottom w:w="0" w:type="dxa"/>
-        <w:right w:w="108" w:type="dxa"/>
-      </w:tblCellMar>
     </w:tblPr>
   </w:style>
-  <w:style w:type="paragraph" w:styleId="BalloonText">
+  <w:style w:type="paragraph" w:styleId="Textbubliny">
     <w:name w:val="Balloon Text"/>
-    <w:basedOn w:val="Normal"/>
-    <w:link w:val="BalloonTextChar"/>
+    <w:basedOn w:val="Normlny"/>
+    <w:link w:val="TextbublinyChar"/>
     <w:uiPriority w:val="99"/>
     <w:semiHidden/>
     <w:unhideWhenUsed/>
@@ -2211,268 +3240,10 @@
       <w:szCs w:val="16"/>
     </w:rPr>
   </w:style>
-  <w:style w:type="character" w:customStyle="1" w:styleId="BalloonTextChar">
-    <w:name w:val="Balloon Text Char"/>
-    <w:basedOn w:val="DefaultParagraphFont"/>
-    <w:link w:val="BalloonText"/>
-    <w:uiPriority w:val="99"/>
-    <w:semiHidden/>
-    <w:rsid w:val="00B51CAD"/>
-    <w:rPr>
-      <w:rFonts w:ascii="Tahoma" w:hAnsi="Tahoma" w:cs="Tahoma"/>
-      <w:sz w:val="16"/>
-      <w:szCs w:val="16"/>
-    </w:rPr>
-  </w:style>
-</w:styles>
-</file>
-
-<file path=word/stylesWithEffects.xml><?xml version="1.0" encoding="utf-8"?>
-<w:styles xmlns:wpc="http://schemas.microsoft.com/office/word/2010/wordprocessingCanvas" xmlns:mc="http://schemas.openxmlformats.org/markup-compatibility/2006" xmlns:o="urn:schemas-microsoft-com:office:office" xmlns:r="http://schemas.openxmlformats.org/officeDocument/2006/relationships" xmlns:m="http://schemas.openxmlformats.org/officeDocument/2006/math" xmlns:v="urn:schemas-microsoft-com:vml" xmlns:wp14="http://schemas.microsoft.com/office/word/2010/wordprocessingDrawing" xmlns:wp="http://schemas.openxmlformats.org/drawingml/2006/wordprocessingDrawing" xmlns:w10="urn:schemas-microsoft-com:office:word" xmlns:w="http://schemas.openxmlformats.org/wordprocessingml/2006/main" xmlns:w14="http://schemas.microsoft.com/office/word/2010/wordml" xmlns:wpg="http://schemas.microsoft.com/office/word/2010/wordprocessingGroup" xmlns:wpi="http://schemas.microsoft.com/office/word/2010/wordprocessingInk" xmlns:wne="http://schemas.microsoft.com/office/word/2006/wordml" xmlns:wps="http://schemas.microsoft.com/office/word/2010/wordprocessingShape" mc:Ignorable="w14 wp14">
-  <w:docDefaults>
-    <w:rPrDefault>
-      <w:rPr>
-        <w:rFonts w:asciiTheme="minorHAnsi" w:eastAsiaTheme="minorHAnsi" w:hAnsiTheme="minorHAnsi" w:cstheme="minorBidi"/>
-        <w:sz w:val="22"/>
-        <w:szCs w:val="22"/>
-        <w:lang w:val="sk-SK" w:eastAsia="en-US" w:bidi="ar-SA"/>
-      </w:rPr>
-    </w:rPrDefault>
-    <w:pPrDefault>
-      <w:pPr>
-        <w:spacing w:after="160" w:line="259" w:lineRule="auto"/>
-      </w:pPr>
-    </w:pPrDefault>
-  </w:docDefaults>
-  <w:latentStyles w:defLockedState="0" w:defUIPriority="99" w:defSemiHidden="1" w:defUnhideWhenUsed="1" w:defQFormat="0" w:count="267">
-    <w:lsdException w:name="Normal" w:semiHidden="0" w:uiPriority="0" w:unhideWhenUsed="0" w:qFormat="1"/>
-    <w:lsdException w:name="heading 1" w:semiHidden="0" w:uiPriority="9" w:unhideWhenUsed="0" w:qFormat="1"/>
-    <w:lsdException w:name="heading 2" w:uiPriority="9" w:qFormat="1"/>
-    <w:lsdException w:name="heading 3" w:uiPriority="9" w:qFormat="1"/>
-    <w:lsdException w:name="heading 4" w:uiPriority="9" w:qFormat="1"/>
-    <w:lsdException w:name="heading 5" w:uiPriority="9" w:qFormat="1"/>
-    <w:lsdException w:name="heading 6" w:uiPriority="9" w:qFormat="1"/>
-    <w:lsdException w:name="heading 7" w:uiPriority="9" w:qFormat="1"/>
-    <w:lsdException w:name="heading 8" w:uiPriority="9" w:qFormat="1"/>
-    <w:lsdException w:name="heading 9" w:uiPriority="9" w:qFormat="1"/>
-    <w:lsdException w:name="toc 1" w:uiPriority="39"/>
-    <w:lsdException w:name="toc 2" w:uiPriority="39"/>
-    <w:lsdException w:name="toc 3" w:uiPriority="39"/>
-    <w:lsdException w:name="toc 4" w:uiPriority="39"/>
-    <w:lsdException w:name="toc 5" w:uiPriority="39"/>
-    <w:lsdException w:name="toc 6" w:uiPriority="39"/>
-    <w:lsdException w:name="toc 7" w:uiPriority="39"/>
-    <w:lsdException w:name="toc 8" w:uiPriority="39"/>
-    <w:lsdException w:name="toc 9" w:uiPriority="39"/>
-    <w:lsdException w:name="caption" w:uiPriority="35" w:qFormat="1"/>
-    <w:lsdException w:name="Title" w:semiHidden="0" w:uiPriority="10" w:unhideWhenUsed="0" w:qFormat="1"/>
-    <w:lsdException w:name="Default Paragraph Font" w:uiPriority="1"/>
-    <w:lsdException w:name="Subtitle" w:semiHidden="0" w:uiPriority="11" w:unhideWhenUsed="0" w:qFormat="1"/>
-    <w:lsdException w:name="Strong" w:semiHidden="0" w:uiPriority="22" w:unhideWhenUsed="0" w:qFormat="1"/>
-    <w:lsdException w:name="Emphasis" w:semiHidden="0" w:uiPriority="20" w:unhideWhenUsed="0" w:qFormat="1"/>
-    <w:lsdException w:name="Table Grid" w:semiHidden="0" w:uiPriority="39" w:unhideWhenUsed="0"/>
-    <w:lsdException w:name="Placeholder Text" w:unhideWhenUsed="0"/>
-    <w:lsdException w:name="No Spacing" w:semiHidden="0" w:uiPriority="1" w:unhideWhenUsed="0" w:qFormat="1"/>
-    <w:lsdException w:name="Light Shading" w:semiHidden="0" w:uiPriority="60" w:unhideWhenUsed="0"/>
-    <w:lsdException w:name="Light List" w:semiHidden="0" w:uiPriority="61" w:unhideWhenUsed="0"/>
-    <w:lsdException w:name="Light Grid" w:semiHidden="0" w:uiPriority="62" w:unhideWhenUsed="0"/>
-    <w:lsdException w:name="Medium Shading 1" w:semiHidden="0" w:uiPriority="63" w:unhideWhenUsed="0"/>
-    <w:lsdException w:name="Medium Shading 2" w:semiHidden="0" w:uiPriority="64" w:unhideWhenUsed="0"/>
-    <w:lsdException w:name="Medium List 1" w:semiHidden="0" w:uiPriority="65" w:unhideWhenUsed="0"/>
-    <w:lsdException w:name="Medium List 2" w:semiHidden="0" w:uiPriority="66" w:unhideWhenUsed="0"/>
-    <w:lsdException w:name="Medium Grid 1" w:semiHidden="0" w:uiPriority="67" w:unhideWhenUsed="0"/>
-    <w:lsdException w:name="Medium Grid 2" w:semiHidden="0" w:uiPriority="68" w:unhideWhenUsed="0"/>
-    <w:lsdException w:name="Medium Grid 3" w:semiHidden="0" w:uiPriority="69" w:unhideWhenUsed="0"/>
-    <w:lsdException w:name="Dark List" w:semiHidden="0" w:uiPriority="70" w:unhideWhenUsed="0"/>
-    <w:lsdException w:name="Colorful Shading" w:semiHidden="0" w:uiPriority="71" w:unhideWhenUsed="0"/>
-    <w:lsdException w:name="Colorful List" w:semiHidden="0" w:uiPriority="72" w:unhideWhenUsed="0"/>
-    <w:lsdException w:name="Colorful Grid" w:semiHidden="0" w:uiPriority="73" w:unhideWhenUsed="0"/>
-    <w:lsdException w:name="Light Shading Accent 1" w:semiHidden="0" w:uiPriority="60" w:unhideWhenUsed="0"/>
-    <w:lsdException w:name="Light List Accent 1" w:semiHidden="0" w:uiPriority="61" w:unhideWhenUsed="0"/>
-    <w:lsdException w:name="Light Grid Accent 1" w:semiHidden="0" w:uiPriority="62" w:unhideWhenUsed="0"/>
-    <w:lsdException w:name="Medium Shading 1 Accent 1" w:semiHidden="0" w:uiPriority="63" w:unhideWhenUsed="0"/>
-    <w:lsdException w:name="Medium Shading 2 Accent 1" w:semiHidden="0" w:uiPriority="64" w:unhideWhenUsed="0"/>
-    <w:lsdException w:name="Medium List 1 Accent 1" w:semiHidden="0" w:uiPriority="65" w:unhideWhenUsed="0"/>
-    <w:lsdException w:name="Revision" w:unhideWhenUsed="0"/>
-    <w:lsdException w:name="List Paragraph" w:semiHidden="0" w:uiPriority="34" w:unhideWhenUsed="0" w:qFormat="1"/>
-    <w:lsdException w:name="Quote" w:semiHidden="0" w:uiPriority="29" w:unhideWhenUsed="0" w:qFormat="1"/>
-    <w:lsdException w:name="Intense Quote" w:semiHidden="0" w:uiPriority="30" w:unhideWhenUsed="0" w:qFormat="1"/>
-    <w:lsdException w:name="Medium List 2 Accent 1" w:semiHidden="0" w:uiPriority="66" w:unhideWhenUsed="0"/>
-    <w:lsdException w:name="Medium Grid 1 Accent 1" w:semiHidden="0" w:uiPriority="67" w:unhideWhenUsed="0"/>
-    <w:lsdException w:name="Medium Grid 2 Accent 1" w:semiHidden="0" w:uiPriority="68" w:unhideWhenUsed="0"/>
-    <w:lsdException w:name="Medium Grid 3 Accent 1" w:semiHidden="0" w:uiPriority="69" w:unhideWhenUsed="0"/>
-    <w:lsdException w:name="Dark List Accent 1" w:semiHidden="0" w:uiPriority="70" w:unhideWhenUsed="0"/>
-    <w:lsdException w:name="Colorful Shading Accent 1" w:semiHidden="0" w:uiPriority="71" w:unhideWhenUsed="0"/>
-    <w:lsdException w:name="Colorful List Accent 1" w:semiHidden="0" w:uiPriority="72" w:unhideWhenUsed="0"/>
-    <w:lsdException w:name="Colorful Grid Accent 1" w:semiHidden="0" w:uiPriority="73" w:unhideWhenUsed="0"/>
-    <w:lsdException w:name="Light Shading Accent 2" w:semiHidden="0" w:uiPriority="60" w:unhideWhenUsed="0"/>
-    <w:lsdException w:name="Light List Accent 2" w:semiHidden="0" w:uiPriority="61" w:unhideWhenUsed="0"/>
-    <w:lsdException w:name="Light Grid Accent 2" w:semiHidden="0" w:uiPriority="62" w:unhideWhenUsed="0"/>
-    <w:lsdException w:name="Medium Shading 1 Accent 2" w:semiHidden="0" w:uiPriority="63" w:unhideWhenUsed="0"/>
-    <w:lsdException w:name="Medium Shading 2 Accent 2" w:semiHidden="0" w:uiPriority="64" w:unhideWhenUsed="0"/>
-    <w:lsdException w:name="Medium List 1 Accent 2" w:semiHidden="0" w:uiPriority="65" w:unhideWhenUsed="0"/>
-    <w:lsdException w:name="Medium List 2 Accent 2" w:semiHidden="0" w:uiPriority="66" w:unhideWhenUsed="0"/>
-    <w:lsdException w:name="Medium Grid 1 Accent 2" w:semiHidden="0" w:uiPriority="67" w:unhideWhenUsed="0"/>
-    <w:lsdException w:name="Medium Grid 2 Accent 2" w:semiHidden="0" w:uiPriority="68" w:unhideWhenUsed="0"/>
-    <w:lsdException w:name="Medium Grid 3 Accent 2" w:semiHidden="0" w:uiPriority="69" w:unhideWhenUsed="0"/>
-    <w:lsdException w:name="Dark List Accent 2" w:semiHidden="0" w:uiPriority="70" w:unhideWhenUsed="0"/>
-    <w:lsdException w:name="Colorful Shading Accent 2" w:semiHidden="0" w:uiPriority="71" w:unhideWhenUsed="0"/>
-    <w:lsdException w:name="Colorful List Accent 2" w:semiHidden="0" w:uiPriority="72" w:unhideWhenUsed="0"/>
-    <w:lsdException w:name="Colorful Grid Accent 2" w:semiHidden="0" w:uiPriority="73" w:unhideWhenUsed="0"/>
-    <w:lsdException w:name="Light Shading Accent 3" w:semiHidden="0" w:uiPriority="60" w:unhideWhenUsed="0"/>
-    <w:lsdException w:name="Light List Accent 3" w:semiHidden="0" w:uiPriority="61" w:unhideWhenUsed="0"/>
-    <w:lsdException w:name="Light Grid Accent 3" w:semiHidden="0" w:uiPriority="62" w:unhideWhenUsed="0"/>
-    <w:lsdException w:name="Medium Shading 1 Accent 3" w:semiHidden="0" w:uiPriority="63" w:unhideWhenUsed="0"/>
-    <w:lsdException w:name="Medium Shading 2 Accent 3" w:semiHidden="0" w:uiPriority="64" w:unhideWhenUsed="0"/>
-    <w:lsdException w:name="Medium List 1 Accent 3" w:semiHidden="0" w:uiPriority="65" w:unhideWhenUsed="0"/>
-    <w:lsdException w:name="Medium List 2 Accent 3" w:semiHidden="0" w:uiPriority="66" w:unhideWhenUsed="0"/>
-    <w:lsdException w:name="Medium Grid 1 Accent 3" w:semiHidden="0" w:uiPriority="67" w:unhideWhenUsed="0"/>
-    <w:lsdException w:name="Medium Grid 2 Accent 3" w:semiHidden="0" w:uiPriority="68" w:unhideWhenUsed="0"/>
-    <w:lsdException w:name="Medium Grid 3 Accent 3" w:semiHidden="0" w:uiPriority="69" w:unhideWhenUsed="0"/>
-    <w:lsdException w:name="Dark List Accent 3" w:semiHidden="0" w:uiPriority="70" w:unhideWhenUsed="0"/>
-    <w:lsdException w:name="Colorful Shading Accent 3" w:semiHidden="0" w:uiPriority="71" w:unhideWhenUsed="0"/>
-    <w:lsdException w:name="Colorful List Accent 3" w:semiHidden="0" w:uiPriority="72" w:unhideWhenUsed="0"/>
-    <w:lsdException w:name="Colorful Grid Accent 3" w:semiHidden="0" w:uiPriority="73" w:unhideWhenUsed="0"/>
-    <w:lsdException w:name="Light Shading Accent 4" w:semiHidden="0" w:uiPriority="60" w:unhideWhenUsed="0"/>
-    <w:lsdException w:name="Light List Accent 4" w:semiHidden="0" w:uiPriority="61" w:unhideWhenUsed="0"/>
-    <w:lsdException w:name="Light Grid Accent 4" w:semiHidden="0" w:uiPriority="62" w:unhideWhenUsed="0"/>
-    <w:lsdException w:name="Medium Shading 1 Accent 4" w:semiHidden="0" w:uiPriority="63" w:unhideWhenUsed="0"/>
-    <w:lsdException w:name="Medium Shading 2 Accent 4" w:semiHidden="0" w:uiPriority="64" w:unhideWhenUsed="0"/>
-    <w:lsdException w:name="Medium List 1 Accent 4" w:semiHidden="0" w:uiPriority="65" w:unhideWhenUsed="0"/>
-    <w:lsdException w:name="Medium List 2 Accent 4" w:semiHidden="0" w:uiPriority="66" w:unhideWhenUsed="0"/>
-    <w:lsdException w:name="Medium Grid 1 Accent 4" w:semiHidden="0" w:uiPriority="67" w:unhideWhenUsed="0"/>
-    <w:lsdException w:name="Medium Grid 2 Accent 4" w:semiHidden="0" w:uiPriority="68" w:unhideWhenUsed="0"/>
-    <w:lsdException w:name="Medium Grid 3 Accent 4" w:semiHidden="0" w:uiPriority="69" w:unhideWhenUsed="0"/>
-    <w:lsdException w:name="Dark List Accent 4" w:semiHidden="0" w:uiPriority="70" w:unhideWhenUsed="0"/>
-    <w:lsdException w:name="Colorful Shading Accent 4" w:semiHidden="0" w:uiPriority="71" w:unhideWhenUsed="0"/>
-    <w:lsdException w:name="Colorful List Accent 4" w:semiHidden="0" w:uiPriority="72" w:unhideWhenUsed="0"/>
-    <w:lsdException w:name="Colorful Grid Accent 4" w:semiHidden="0" w:uiPriority="73" w:unhideWhenUsed="0"/>
-    <w:lsdException w:name="Light Shading Accent 5" w:semiHidden="0" w:uiPriority="60" w:unhideWhenUsed="0"/>
-    <w:lsdException w:name="Light List Accent 5" w:semiHidden="0" w:uiPriority="61" w:unhideWhenUsed="0"/>
-    <w:lsdException w:name="Light Grid Accent 5" w:semiHidden="0" w:uiPriority="62" w:unhideWhenUsed="0"/>
-    <w:lsdException w:name="Medium Shading 1 Accent 5" w:semiHidden="0" w:uiPriority="63" w:unhideWhenUsed="0"/>
-    <w:lsdException w:name="Medium Shading 2 Accent 5" w:semiHidden="0" w:uiPriority="64" w:unhideWhenUsed="0"/>
-    <w:lsdException w:name="Medium List 1 Accent 5" w:semiHidden="0" w:uiPriority="65" w:unhideWhenUsed="0"/>
-    <w:lsdException w:name="Medium List 2 Accent 5" w:semiHidden="0" w:uiPriority="66" w:unhideWhenUsed="0"/>
-    <w:lsdException w:name="Medium Grid 1 Accent 5" w:semiHidden="0" w:uiPriority="67" w:unhideWhenUsed="0"/>
-    <w:lsdException w:name="Medium Grid 2 Accent 5" w:semiHidden="0" w:uiPriority="68" w:unhideWhenUsed="0"/>
-    <w:lsdException w:name="Medium Grid 3 Accent 5" w:semiHidden="0" w:uiPriority="69" w:unhideWhenUsed="0"/>
-    <w:lsdException w:name="Dark List Accent 5" w:semiHidden="0" w:uiPriority="70" w:unhideWhenUsed="0"/>
-    <w:lsdException w:name="Colorful Shading Accent 5" w:semiHidden="0" w:uiPriority="71" w:unhideWhenUsed="0"/>
-    <w:lsdException w:name="Colorful List Accent 5" w:semiHidden="0" w:uiPriority="72" w:unhideWhenUsed="0"/>
-    <w:lsdException w:name="Colorful Grid Accent 5" w:semiHidden="0" w:uiPriority="73" w:unhideWhenUsed="0"/>
-    <w:lsdException w:name="Light Shading Accent 6" w:semiHidden="0" w:uiPriority="60" w:unhideWhenUsed="0"/>
-    <w:lsdException w:name="Light List Accent 6" w:semiHidden="0" w:uiPriority="61" w:unhideWhenUsed="0"/>
-    <w:lsdException w:name="Light Grid Accent 6" w:semiHidden="0" w:uiPriority="62" w:unhideWhenUsed="0"/>
-    <w:lsdException w:name="Medium Shading 1 Accent 6" w:semiHidden="0" w:uiPriority="63" w:unhideWhenUsed="0"/>
-    <w:lsdException w:name="Medium Shading 2 Accent 6" w:semiHidden="0" w:uiPriority="64" w:unhideWhenUsed="0"/>
-    <w:lsdException w:name="Medium List 1 Accent 6" w:semiHidden="0" w:uiPriority="65" w:unhideWhenUsed="0"/>
-    <w:lsdException w:name="Medium List 2 Accent 6" w:semiHidden="0" w:uiPriority="66" w:unhideWhenUsed="0"/>
-    <w:lsdException w:name="Medium Grid 1 Accent 6" w:semiHidden="0" w:uiPriority="67" w:unhideWhenUsed="0"/>
-    <w:lsdException w:name="Medium Grid 2 Accent 6" w:semiHidden="0" w:uiPriority="68" w:unhideWhenUsed="0"/>
-    <w:lsdException w:name="Medium Grid 3 Accent 6" w:semiHidden="0" w:uiPriority="69" w:unhideWhenUsed="0"/>
-    <w:lsdException w:name="Dark List Accent 6" w:semiHidden="0" w:uiPriority="70" w:unhideWhenUsed="0"/>
-    <w:lsdException w:name="Colorful Shading Accent 6" w:semiHidden="0" w:uiPriority="71" w:unhideWhenUsed="0"/>
-    <w:lsdException w:name="Colorful List Accent 6" w:semiHidden="0" w:uiPriority="72" w:unhideWhenUsed="0"/>
-    <w:lsdException w:name="Colorful Grid Accent 6" w:semiHidden="0" w:uiPriority="73" w:unhideWhenUsed="0"/>
-    <w:lsdException w:name="Subtle Emphasis" w:semiHidden="0" w:uiPriority="19" w:unhideWhenUsed="0" w:qFormat="1"/>
-    <w:lsdException w:name="Intense Emphasis" w:semiHidden="0" w:uiPriority="21" w:unhideWhenUsed="0" w:qFormat="1"/>
-    <w:lsdException w:name="Subtle Reference" w:semiHidden="0" w:uiPriority="31" w:unhideWhenUsed="0" w:qFormat="1"/>
-    <w:lsdException w:name="Intense Reference" w:semiHidden="0" w:uiPriority="32" w:unhideWhenUsed="0" w:qFormat="1"/>
-    <w:lsdException w:name="Book Title" w:semiHidden="0" w:uiPriority="33" w:unhideWhenUsed="0" w:qFormat="1"/>
-    <w:lsdException w:name="Bibliography" w:uiPriority="37"/>
-    <w:lsdException w:name="TOC Heading" w:uiPriority="39" w:qFormat="1"/>
-  </w:latentStyles>
-  <w:style w:type="paragraph" w:default="1" w:styleId="Normal">
-    <w:name w:val="Normal"/>
-    <w:qFormat/>
-    <w:rsid w:val="00F34E5F"/>
-  </w:style>
-  <w:style w:type="character" w:default="1" w:styleId="DefaultParagraphFont">
-    <w:name w:val="Default Paragraph Font"/>
-    <w:uiPriority w:val="1"/>
-    <w:semiHidden/>
-    <w:unhideWhenUsed/>
-  </w:style>
-  <w:style w:type="table" w:default="1" w:styleId="TableNormal">
-    <w:name w:val="Normal Table"/>
-    <w:uiPriority w:val="99"/>
-    <w:semiHidden/>
-    <w:unhideWhenUsed/>
-    <w:tblPr>
-      <w:tblInd w:w="0" w:type="dxa"/>
-      <w:tblCellMar>
-        <w:top w:w="0" w:type="dxa"/>
-        <w:left w:w="108" w:type="dxa"/>
-        <w:bottom w:w="0" w:type="dxa"/>
-        <w:right w:w="108" w:type="dxa"/>
-      </w:tblCellMar>
-    </w:tblPr>
-  </w:style>
-  <w:style w:type="numbering" w:default="1" w:styleId="NoList">
-    <w:name w:val="No List"/>
-    <w:uiPriority w:val="99"/>
-    <w:semiHidden/>
-    <w:unhideWhenUsed/>
-  </w:style>
-  <w:style w:type="paragraph" w:styleId="ListParagraph">
-    <w:name w:val="List Paragraph"/>
-    <w:basedOn w:val="Normal"/>
-    <w:uiPriority w:val="34"/>
-    <w:qFormat/>
-    <w:rsid w:val="00F34E5F"/>
-    <w:pPr>
-      <w:ind w:left="720"/>
-      <w:contextualSpacing/>
-    </w:pPr>
-  </w:style>
-  <w:style w:type="table" w:styleId="TableGrid">
-    <w:name w:val="Table Grid"/>
-    <w:basedOn w:val="TableNormal"/>
-    <w:uiPriority w:val="39"/>
-    <w:rsid w:val="00F34E5F"/>
-    <w:pPr>
-      <w:spacing w:after="0" w:line="240" w:lineRule="auto"/>
-    </w:pPr>
-    <w:tblPr>
-      <w:tblInd w:w="0" w:type="dxa"/>
-      <w:tblBorders>
-        <w:top w:val="single" w:sz="4" w:space="0" w:color="auto"/>
-        <w:left w:val="single" w:sz="4" w:space="0" w:color="auto"/>
-        <w:bottom w:val="single" w:sz="4" w:space="0" w:color="auto"/>
-        <w:right w:val="single" w:sz="4" w:space="0" w:color="auto"/>
-        <w:insideH w:val="single" w:sz="4" w:space="0" w:color="auto"/>
-        <w:insideV w:val="single" w:sz="4" w:space="0" w:color="auto"/>
-      </w:tblBorders>
-      <w:tblCellMar>
-        <w:top w:w="0" w:type="dxa"/>
-        <w:left w:w="108" w:type="dxa"/>
-        <w:bottom w:w="0" w:type="dxa"/>
-        <w:right w:w="108" w:type="dxa"/>
-      </w:tblCellMar>
-    </w:tblPr>
-  </w:style>
-  <w:style w:type="paragraph" w:styleId="BalloonText">
-    <w:name w:val="Balloon Text"/>
-    <w:basedOn w:val="Normal"/>
-    <w:link w:val="BalloonTextChar"/>
-    <w:uiPriority w:val="99"/>
-    <w:semiHidden/>
-    <w:unhideWhenUsed/>
-    <w:rsid w:val="00B51CAD"/>
-    <w:pPr>
-      <w:spacing w:after="0" w:line="240" w:lineRule="auto"/>
-    </w:pPr>
-    <w:rPr>
-      <w:rFonts w:ascii="Tahoma" w:hAnsi="Tahoma" w:cs="Tahoma"/>
-      <w:sz w:val="16"/>
-      <w:szCs w:val="16"/>
-    </w:rPr>
-  </w:style>
-  <w:style w:type="character" w:customStyle="1" w:styleId="BalloonTextChar">
-    <w:name w:val="Balloon Text Char"/>
-    <w:basedOn w:val="DefaultParagraphFont"/>
-    <w:link w:val="BalloonText"/>
+  <w:style w:type="character" w:customStyle="1" w:styleId="TextbublinyChar">
+    <w:name w:val="Text bubliny Char"/>
+    <w:basedOn w:val="Predvolenpsmoodseku"/>
+    <w:link w:val="Textbubliny"/>
     <w:uiPriority w:val="99"/>
     <w:semiHidden/>
     <w:rsid w:val="00B51CAD"/>
@@ -2740,7 +3511,7 @@
   <a:extraClrSchemeLst/>
   <a:extLst>
     <a:ext uri="{05A4C25C-085E-4340-85A3-A5531E510DB2}">
-      <thm15:themeFamily xmlns:thm15="http://schemas.microsoft.com/office/thememl/2012/main" xmlns="" name="Office Theme" id="{62F939B6-93AF-4DB8-9C6B-D6C7DFDC589F}" vid="{4A3C46E8-61CC-4603-A589-7422A47A8E4A}"/>
+      <thm15:themeFamily xmlns:thm15="http://schemas.microsoft.com/office/thememl/2012/main" name="Office Theme" id="{62F939B6-93AF-4DB8-9C6B-D6C7DFDC589F}" vid="{4A3C46E8-61CC-4603-A589-7422A47A8E4A}"/>
     </a:ext>
   </a:extLst>
 </a:theme>

</xml_diff>